<commit_message>
Noah Dotson Final Project Final Upload
</commit_message>
<xml_diff>
--- a/Project/text/Moth Wingspan Lengths Trend Upwards Alongside Elevation.docx
+++ b/Project/text/Moth Wingspan Lengths Trend Upwards Alongside Elevation.docx
@@ -119,6 +119,85 @@
           <w:szCs w:val="24"/>
         </w:rPr>
       </w:pPr>
+      <w:r>
+        <w:rPr>
+          <w:rFonts w:ascii="Times New Roman" w:hAnsi="Times New Roman" w:cs="Times New Roman"/>
+          <w:sz w:val="24"/>
+          <w:szCs w:val="24"/>
+        </w:rPr>
+        <w:t>Noah Dotson</w:t>
+      </w:r>
+    </w:p>
+    <w:p>
+      <w:pPr>
+        <w:spacing w:line="480" w:lineRule="auto"/>
+        <w:jc w:val="center"/>
+        <w:rPr>
+          <w:rFonts w:ascii="Times New Roman" w:hAnsi="Times New Roman" w:cs="Times New Roman"/>
+          <w:sz w:val="24"/>
+          <w:szCs w:val="24"/>
+        </w:rPr>
+      </w:pPr>
+      <w:r>
+        <w:rPr>
+          <w:rFonts w:ascii="Times New Roman" w:hAnsi="Times New Roman" w:cs="Times New Roman"/>
+          <w:sz w:val="24"/>
+          <w:szCs w:val="24"/>
+        </w:rPr>
+        <w:t xml:space="preserve">BIO 461 </w:t>
+      </w:r>
+      <w:r>
+        <w:rPr>
+          <w:rFonts w:ascii="Times New Roman" w:hAnsi="Times New Roman" w:cs="Times New Roman"/>
+          <w:sz w:val="24"/>
+          <w:szCs w:val="24"/>
+        </w:rPr>
+        <w:t>–</w:t>
+      </w:r>
+      <w:r>
+        <w:rPr>
+          <w:rFonts w:ascii="Times New Roman" w:hAnsi="Times New Roman" w:cs="Times New Roman"/>
+          <w:sz w:val="24"/>
+          <w:szCs w:val="24"/>
+        </w:rPr>
+        <w:t xml:space="preserve"> Evolution</w:t>
+      </w:r>
+    </w:p>
+    <w:p>
+      <w:pPr>
+        <w:spacing w:line="480" w:lineRule="auto"/>
+        <w:jc w:val="center"/>
+        <w:rPr>
+          <w:rFonts w:ascii="Times New Roman" w:hAnsi="Times New Roman" w:cs="Times New Roman"/>
+          <w:sz w:val="24"/>
+          <w:szCs w:val="24"/>
+        </w:rPr>
+      </w:pPr>
+      <w:r>
+        <w:rPr>
+          <w:rFonts w:ascii="Times New Roman" w:hAnsi="Times New Roman" w:cs="Times New Roman"/>
+          <w:sz w:val="24"/>
+          <w:szCs w:val="24"/>
+        </w:rPr>
+        <w:t>May 1</w:t>
+      </w:r>
+      <w:r>
+        <w:rPr>
+          <w:rFonts w:ascii="Times New Roman" w:hAnsi="Times New Roman" w:cs="Times New Roman"/>
+          <w:sz w:val="24"/>
+          <w:szCs w:val="24"/>
+          <w:vertAlign w:val="superscript"/>
+        </w:rPr>
+        <w:t>st</w:t>
+      </w:r>
+      <w:r>
+        <w:rPr>
+          <w:rFonts w:ascii="Times New Roman" w:hAnsi="Times New Roman" w:cs="Times New Roman"/>
+          <w:sz w:val="24"/>
+          <w:szCs w:val="24"/>
+        </w:rPr>
+        <w:t>, 2020</w:t>
+      </w:r>
     </w:p>
     <w:p>
       <w:pPr>
@@ -231,298 +310,595 @@
           <w:szCs w:val="24"/>
           <w:u w:val="single"/>
         </w:rPr>
+        <w:t>Introduction</w:t>
+      </w:r>
+    </w:p>
+    <w:p>
+      <w:pPr>
+        <w:spacing w:line="480" w:lineRule="auto"/>
+        <w:ind w:firstLine="720"/>
+        <w:rPr>
+          <w:rFonts w:ascii="Times New Roman" w:hAnsi="Times New Roman" w:cs="Times New Roman"/>
+          <w:sz w:val="24"/>
+          <w:szCs w:val="24"/>
+        </w:rPr>
+      </w:pPr>
+      <w:r>
+        <w:rPr>
+          <w:rFonts w:ascii="Times New Roman" w:hAnsi="Times New Roman" w:cs="Times New Roman"/>
+          <w:sz w:val="24"/>
+          <w:szCs w:val="24"/>
+        </w:rPr>
+        <w:t xml:space="preserve">The relationship between temperature and size </w:t>
+      </w:r>
+      <w:r>
+        <w:rPr>
+          <w:rFonts w:ascii="Times New Roman" w:hAnsi="Times New Roman" w:cs="Times New Roman"/>
+          <w:sz w:val="24"/>
+          <w:szCs w:val="24"/>
+        </w:rPr>
+        <w:t xml:space="preserve">of </w:t>
+      </w:r>
+      <w:r>
+        <w:rPr>
+          <w:rFonts w:ascii="Times New Roman" w:hAnsi="Times New Roman" w:cs="Times New Roman"/>
+          <w:sz w:val="24"/>
+          <w:szCs w:val="24"/>
+        </w:rPr>
+        <w:t xml:space="preserve">ectotherms has been well documented throughout the past as </w:t>
+      </w:r>
+      <w:r>
+        <w:rPr>
+          <w:rFonts w:ascii="Times New Roman" w:hAnsi="Times New Roman" w:cs="Times New Roman"/>
+          <w:sz w:val="24"/>
+          <w:szCs w:val="24"/>
+        </w:rPr>
+        <w:t>showing</w:t>
+      </w:r>
+      <w:r>
+        <w:rPr>
+          <w:rFonts w:ascii="Times New Roman" w:hAnsi="Times New Roman" w:cs="Times New Roman"/>
+          <w:sz w:val="24"/>
+          <w:szCs w:val="24"/>
+        </w:rPr>
+        <w:t xml:space="preserve"> that lower temperature environments tend to lead to slower growth</w:t>
+      </w:r>
+      <w:r>
+        <w:rPr>
+          <w:rFonts w:ascii="Times New Roman" w:hAnsi="Times New Roman" w:cs="Times New Roman"/>
+          <w:sz w:val="24"/>
+          <w:szCs w:val="24"/>
+        </w:rPr>
+        <w:t>,</w:t>
+      </w:r>
+      <w:r>
+        <w:rPr>
+          <w:rFonts w:ascii="Times New Roman" w:hAnsi="Times New Roman" w:cs="Times New Roman"/>
+          <w:sz w:val="24"/>
+          <w:szCs w:val="24"/>
+        </w:rPr>
+        <w:t xml:space="preserve"> but larger </w:t>
+      </w:r>
+      <w:r>
+        <w:rPr>
+          <w:rFonts w:ascii="Times New Roman" w:hAnsi="Times New Roman" w:cs="Times New Roman"/>
+          <w:sz w:val="24"/>
+          <w:szCs w:val="24"/>
+        </w:rPr>
+        <w:t>fully-</w:t>
+      </w:r>
+      <w:r>
+        <w:rPr>
+          <w:rFonts w:ascii="Times New Roman" w:hAnsi="Times New Roman" w:cs="Times New Roman"/>
+          <w:sz w:val="24"/>
+          <w:szCs w:val="24"/>
+        </w:rPr>
+        <w:t>matured adult sizes</w:t>
+      </w:r>
+      <w:r>
+        <w:rPr>
+          <w:rFonts w:ascii="Times New Roman" w:hAnsi="Times New Roman" w:cs="Times New Roman"/>
+          <w:sz w:val="24"/>
+          <w:szCs w:val="24"/>
+        </w:rPr>
+        <w:t xml:space="preserve"> </w:t>
+      </w:r>
+      <w:r>
+        <w:rPr>
+          <w:rFonts w:ascii="Times New Roman" w:hAnsi="Times New Roman" w:cs="Times New Roman"/>
+          <w:sz w:val="24"/>
+          <w:szCs w:val="24"/>
+        </w:rPr>
+        <w:fldChar w:fldCharType="begin"/>
+      </w:r>
+      <w:r>
+        <w:rPr>
+          <w:rFonts w:ascii="Times New Roman" w:hAnsi="Times New Roman" w:cs="Times New Roman"/>
+          <w:sz w:val="24"/>
+          <w:szCs w:val="24"/>
+        </w:rPr>
+        <w:instrText xml:space="preserve"> ADDIN ZOTERO_ITEM CSL_CITATION {"citationID":"Nl8CfZwR","properties":{"formattedCitation":"(Kingsolver* &amp; Huey, 2008)","plainCitation":"(Kingsolver* &amp; Huey, 2008)","noteIndex":0},"citationItems":[{"id":155,"uris":["http://zotero.org/users/local/x3tZU0jA/items/A7TXHWCX"],"uri":["http://zotero.org/users/local/x3tZU0jA/items/A7TXHWCX"],"itemData":{"id":155,"type":"article-journal","container-title":"Evolutionary Ecology Research","ISSN":"1522-0613","issue":"2","journalAbbreviation":"Evol Ecol Res","language":"English","note":"publisher: Evolutionary Ecology, Ltd.","page":"251-268","source":"www.evolutionary-ecology.com","title":"Size, temperature, and fitness: three rules","title-short":"Size, temperature, and fitness","volume":"10","author":[{"family":"Kingsolver*","given":"Joel G."},{"family":"Huey","given":"Raymond B."}],"issued":{"date-parts":[["2008"]]}}}],"schema":"https://github.com/citation-style-language/schema/raw/master/csl-citation.json"} </w:instrText>
+      </w:r>
+      <w:r>
+        <w:rPr>
+          <w:rFonts w:ascii="Times New Roman" w:hAnsi="Times New Roman" w:cs="Times New Roman"/>
+          <w:sz w:val="24"/>
+          <w:szCs w:val="24"/>
+        </w:rPr>
+        <w:fldChar w:fldCharType="separate"/>
+      </w:r>
+      <w:r>
+        <w:rPr>
+          <w:rFonts w:ascii="Times New Roman" w:hAnsi="Times New Roman" w:cs="Times New Roman"/>
+          <w:sz w:val="24"/>
+        </w:rPr>
+        <w:t>(Kingsolver* &amp; Huey, 2008)</w:t>
+      </w:r>
+      <w:r>
+        <w:rPr>
+          <w:rFonts w:ascii="Times New Roman" w:hAnsi="Times New Roman" w:cs="Times New Roman"/>
+          <w:sz w:val="24"/>
+          <w:szCs w:val="24"/>
+        </w:rPr>
+        <w:fldChar w:fldCharType="end"/>
+      </w:r>
+      <w:r>
+        <w:rPr>
+          <w:rFonts w:ascii="Times New Roman" w:hAnsi="Times New Roman" w:cs="Times New Roman"/>
+          <w:sz w:val="24"/>
+          <w:szCs w:val="24"/>
+        </w:rPr>
+        <w:t xml:space="preserve">. This is commonly referred to as the temperature-size rule (TSR). </w:t>
+      </w:r>
+      <w:r>
+        <w:rPr>
+          <w:rFonts w:ascii="Times New Roman" w:hAnsi="Times New Roman" w:cs="Times New Roman"/>
+          <w:sz w:val="24"/>
+          <w:szCs w:val="24"/>
+        </w:rPr>
+        <w:t xml:space="preserve">Many other factors are incorporated into this as well, such as social behaviors and elevation </w:t>
+      </w:r>
+      <w:r>
+        <w:rPr>
+          <w:rFonts w:ascii="Times New Roman" w:hAnsi="Times New Roman" w:cs="Times New Roman"/>
+          <w:sz w:val="24"/>
+          <w:szCs w:val="24"/>
+        </w:rPr>
+        <w:fldChar w:fldCharType="begin"/>
+      </w:r>
+      <w:r>
+        <w:rPr>
+          <w:rFonts w:ascii="Times New Roman" w:hAnsi="Times New Roman" w:cs="Times New Roman"/>
+          <w:sz w:val="24"/>
+          <w:szCs w:val="24"/>
+        </w:rPr>
+        <w:instrText xml:space="preserve"> ADDIN ZOTERO_ITEM CSL_CITATION {"citationID":"hBQphZGS","properties":{"formattedCitation":"(Guevara &amp; Avil\\uc0\\u233{}s, 2007)","plainCitation":"(Guevara &amp; Avilés, 2007)","noteIndex":0},"citationItems":[{"id":149,"uris":["http://zotero.org/users/local/x3tZU0jA/items/HTTAI67Q"],"uri":["http://zotero.org/users/local/x3tZU0jA/items/HTTAI67Q"],"itemData":{"id":149,"type":"article-journal","abstract":"Social and subsocial spiders of the genus Anelosimus exhibit an altitudinal pattern in their geographic distribution at tropical latitudes in the Americas. Social species, which capture prey cooperatively, occur primarily in the lowland rain forest and are absent from higher elevations, whereas subsocial species are common at higher elevations but absent from the lowland rain forest. Previous studies have suggested that differences in the size of potential insect prey along altitudinal gradients may explain this pattern as insects were found to be, on average, larger in lowland rain forests than at higher elevations. These studies, however, may have under-sampled the insect size composition of each habitat because only one sampling technique was used. Using a number of collection methods we sampled the insect size composition in the environments of social and subsocial spiders in this genus. We found that the average insect size in lowland rain forest habitats was indeed larger than at high-elevation cloud forests in eastern Ecuador. We also found that, even though the various techniques differed in the size of the insects they captured (visual searching and blacklighting yielding larger insects than beating, sweeping, or malaise trapping), they all caught, on average, larger insects in the lowlands. Overall, spider colonies in the lowlands caught larger prey than did spider colonies at higher elevations, paralleling differences in insect size distribution obtained by the various techniques in their respective environments.","container-title":"Ecology","DOI":"10.1890/06-0995.1","ISSN":"1939-9170","issue":"8","language":"en","note":"_eprint: https://esajournals.onlinelibrary.wiley.com/doi/pdf/10.1890/06-0995.1","page":"2015-2023","source":"Wiley Online Library","title":"Multiple Techniques Confirm Elevational Differences in Insect Size That May Influence Spider Sociality","volume":"88","author":[{"family":"Guevara","given":"Jennifer"},{"family":"Avilés","given":"Leticia"}],"issued":{"date-parts":[["2007"]]}}}],"schema":"https://github.com/citation-style-language/schema/raw/master/csl-citation.json"} </w:instrText>
+      </w:r>
+      <w:r>
+        <w:rPr>
+          <w:rFonts w:ascii="Times New Roman" w:hAnsi="Times New Roman" w:cs="Times New Roman"/>
+          <w:sz w:val="24"/>
+          <w:szCs w:val="24"/>
+        </w:rPr>
+        <w:fldChar w:fldCharType="separate"/>
+      </w:r>
+      <w:r>
+        <w:rPr>
+          <w:rFonts w:ascii="Times New Roman" w:hAnsi="Times New Roman" w:cs="Times New Roman"/>
+          <w:sz w:val="24"/>
+          <w:szCs w:val="24"/>
+        </w:rPr>
+        <w:t>(Guevara &amp; Avilés, 2007)</w:t>
+      </w:r>
+      <w:r>
+        <w:rPr>
+          <w:rFonts w:ascii="Times New Roman" w:hAnsi="Times New Roman" w:cs="Times New Roman"/>
+          <w:sz w:val="24"/>
+          <w:szCs w:val="24"/>
+        </w:rPr>
+        <w:fldChar w:fldCharType="end"/>
+      </w:r>
+      <w:r>
+        <w:rPr>
+          <w:rFonts w:ascii="Times New Roman" w:hAnsi="Times New Roman" w:cs="Times New Roman"/>
+          <w:sz w:val="24"/>
+          <w:szCs w:val="24"/>
+        </w:rPr>
+        <w:t xml:space="preserve">. Elevation is one of the environmental aspects of the equation that is much less understood and there seems to be somewhat conflicting information on the subject. Some studies seem to suggest that size tends to have a negative correlation with elevation </w:t>
+      </w:r>
+      <w:r>
+        <w:rPr>
+          <w:rFonts w:ascii="Times New Roman" w:hAnsi="Times New Roman" w:cs="Times New Roman"/>
+          <w:sz w:val="24"/>
+          <w:szCs w:val="24"/>
+        </w:rPr>
+        <w:fldChar w:fldCharType="begin"/>
+      </w:r>
+      <w:r>
+        <w:rPr>
+          <w:rFonts w:ascii="Times New Roman" w:hAnsi="Times New Roman" w:cs="Times New Roman"/>
+          <w:sz w:val="24"/>
+          <w:szCs w:val="24"/>
+        </w:rPr>
+        <w:instrText xml:space="preserve"> ADDIN ZOTERO_ITEM CSL_CITATION {"citationID":"GNBsdpr8","properties":{"formattedCitation":"(Guevara &amp; Avil\\uc0\\u233{}s, 2007)","plainCitation":"(Guevara &amp; Avilés, 2007)","noteIndex":0},"citationItems":[{"id":149,"uris":["http://zotero.org/users/local/x3tZU0jA/items/HTTAI67Q"],"uri":["http://zotero.org/users/local/x3tZU0jA/items/HTTAI67Q"],"itemData":{"id":149,"type":"article-journal","abstract":"Social and subsocial spiders of the genus Anelosimus exhibit an altitudinal pattern in their geographic distribution at tropical latitudes in the Americas. Social species, which capture prey cooperatively, occur primarily in the lowland rain forest and are absent from higher elevations, whereas subsocial species are common at higher elevations but absent from the lowland rain forest. Previous studies have suggested that differences in the size of potential insect prey along altitudinal gradients may explain this pattern as insects were found to be, on average, larger in lowland rain forests than at higher elevations. These studies, however, may have under-sampled the insect size composition of each habitat because only one sampling technique was used. Using a number of collection methods we sampled the insect size composition in the environments of social and subsocial spiders in this genus. We found that the average insect size in lowland rain forest habitats was indeed larger than at high-elevation cloud forests in eastern Ecuador. We also found that, even though the various techniques differed in the size of the insects they captured (visual searching and blacklighting yielding larger insects than beating, sweeping, or malaise trapping), they all caught, on average, larger insects in the lowlands. Overall, spider colonies in the lowlands caught larger prey than did spider colonies at higher elevations, paralleling differences in insect size distribution obtained by the various techniques in their respective environments.","container-title":"Ecology","DOI":"10.1890/06-0995.1","ISSN":"1939-9170","issue":"8","language":"en","note":"_eprint: https://esajournals.onlinelibrary.wiley.com/doi/pdf/10.1890/06-0995.1","page":"2015-2023","source":"Wiley Online Library","title":"Multiple Techniques Confirm Elevational Differences in Insect Size That May Influence Spider Sociality","volume":"88","author":[{"family":"Guevara","given":"Jennifer"},{"family":"Avilés","given":"Leticia"}],"issued":{"date-parts":[["2007"]]}}}],"schema":"https://github.com/citation-style-language/schema/raw/master/csl-citation.json"} </w:instrText>
+      </w:r>
+      <w:r>
+        <w:rPr>
+          <w:rFonts w:ascii="Times New Roman" w:hAnsi="Times New Roman" w:cs="Times New Roman"/>
+          <w:sz w:val="24"/>
+          <w:szCs w:val="24"/>
+        </w:rPr>
+        <w:fldChar w:fldCharType="separate"/>
+      </w:r>
+      <w:r>
+        <w:rPr>
+          <w:rFonts w:ascii="Times New Roman" w:hAnsi="Times New Roman" w:cs="Times New Roman"/>
+          <w:sz w:val="24"/>
+          <w:szCs w:val="24"/>
+        </w:rPr>
+        <w:t>(Guevara &amp; Avilés, 2007)</w:t>
+      </w:r>
+      <w:r>
+        <w:rPr>
+          <w:rFonts w:ascii="Times New Roman" w:hAnsi="Times New Roman" w:cs="Times New Roman"/>
+          <w:sz w:val="24"/>
+          <w:szCs w:val="24"/>
+        </w:rPr>
+        <w:fldChar w:fldCharType="end"/>
+      </w:r>
+      <w:r>
+        <w:rPr>
+          <w:rFonts w:ascii="Times New Roman" w:hAnsi="Times New Roman" w:cs="Times New Roman"/>
+          <w:sz w:val="24"/>
+          <w:szCs w:val="24"/>
+        </w:rPr>
+        <w:t xml:space="preserve">, while others have found evidence that there is a positive correlation </w:t>
+      </w:r>
+      <w:r>
+        <w:rPr>
+          <w:rFonts w:ascii="Times New Roman" w:hAnsi="Times New Roman" w:cs="Times New Roman"/>
+          <w:sz w:val="24"/>
+          <w:szCs w:val="24"/>
+        </w:rPr>
+        <w:fldChar w:fldCharType="begin"/>
+      </w:r>
+      <w:r>
+        <w:rPr>
+          <w:rFonts w:ascii="Times New Roman" w:hAnsi="Times New Roman" w:cs="Times New Roman"/>
+          <w:sz w:val="24"/>
+          <w:szCs w:val="24"/>
+        </w:rPr>
+        <w:instrText xml:space="preserve"> ADDIN ZOTERO_ITEM CSL_CITATION {"citationID":"K7iPlyoD","properties":{"formattedCitation":"(Brehm et al., 2019)","plainCitation":"(Brehm et al., 2019)","noteIndex":0},"citationItems":[{"id":146,"uris":["http://zotero.org/users/local/x3tZU0jA/items/3GXWQYAZ"],"uri":["http://zotero.org/users/local/x3tZU0jA/items/3GXWQYAZ"],"itemData":{"id":146,"type":"article-journal","abstract":"The body size of an animal is probably its most important functional trait. For arthropods, environmental drivers of body size variation are still poorly documented and understood, especially in tropical regions. We use a unique dataset for two species-rich, phylogenetically independent moth taxa (Lepidoptera: Geometridae; Arctiinae), collected along an extensive tropical elevational gradient in Costa Rica, to investigate the correlates and possible causes of body-size variation. We studied 15 047 specimens (794 species) of Geometridae and 4167 specimens (308 species) of Arctiinae to test the following hypotheses: 1) body size increases with decreasing ambient temperature, as predicted by the temperature–size rule; 2) body size increases with increasing rainfall and primary productivity, as predicted from considerations of starvation resistance; and 3) body size scales allometrically with wing area, as elevation increases, such that wing loading (the ratio of body size to wing area) decreases with increasing elevation to compensate for lower air density. To test these hypotheses, we examined forewing length as a proxy for body size in relation to ambient temperature, rainfall, vegetation index and elevation as explanatory variables in linear and polynomial spatial regression models. We analysed our data separately for males and females using two principal approaches: mean forewing length of species at each site, and mean forewing length of complete local assemblages, weighted by abundance. Body size consistently increased with elevation in both taxa, both approaches, both sexes, and also within species. Temperature was the best predictor for this pattern (–0.98 &lt; r &lt; –0.74), whereas body size was uncorrelated or weakly correlated with rainfall and enhanced vegetation index. Wing loading increased with elevation. Our results support the temperature–size rule as an important mechanism for body size variation in arthropods along tropical elevational gradients, whereas starvation resistance and optimization of flight mechanics seem to be of minor importance.","container-title":"Ecography","DOI":"10.1111/ecog.03917","ISSN":"1600-0587","issue":"4","language":"en","note":"_eprint: https://onlinelibrary.wiley.com/doi/pdf/10.1111/ecog.03917","page":"632-642","source":"Wiley Online Library","title":"Moth body size increases with elevation along a complete tropical elevational gradient for two hyperdiverse clades","volume":"42","author":[{"family":"Brehm","given":"Gunnar"},{"family":"Zeuss","given":"Dirk"},{"family":"Colwell","given":"Robert K."}],"issued":{"date-parts":[["2019"]]}}}],"schema":"https://github.com/citation-style-language/schema/raw/master/csl-citation.json"} </w:instrText>
+      </w:r>
+      <w:r>
+        <w:rPr>
+          <w:rFonts w:ascii="Times New Roman" w:hAnsi="Times New Roman" w:cs="Times New Roman"/>
+          <w:sz w:val="24"/>
+          <w:szCs w:val="24"/>
+        </w:rPr>
+        <w:fldChar w:fldCharType="separate"/>
+      </w:r>
+      <w:r>
+        <w:rPr>
+          <w:rFonts w:ascii="Times New Roman" w:hAnsi="Times New Roman" w:cs="Times New Roman"/>
+          <w:sz w:val="24"/>
+        </w:rPr>
+        <w:t>(Brehm et al., 2019)</w:t>
+      </w:r>
+      <w:r>
+        <w:rPr>
+          <w:rFonts w:ascii="Times New Roman" w:hAnsi="Times New Roman" w:cs="Times New Roman"/>
+          <w:sz w:val="24"/>
+          <w:szCs w:val="24"/>
+        </w:rPr>
+        <w:fldChar w:fldCharType="end"/>
+      </w:r>
+      <w:r>
+        <w:rPr>
+          <w:rFonts w:ascii="Times New Roman" w:hAnsi="Times New Roman" w:cs="Times New Roman"/>
+          <w:sz w:val="24"/>
+          <w:szCs w:val="24"/>
+        </w:rPr>
+        <w:t>.</w:t>
+      </w:r>
+      <w:r>
+        <w:rPr>
+          <w:rFonts w:ascii="Times New Roman" w:hAnsi="Times New Roman" w:cs="Times New Roman"/>
+          <w:sz w:val="24"/>
+          <w:szCs w:val="24"/>
+        </w:rPr>
+        <w:t xml:space="preserve"> Strictly terrestrial species of ectotherms have shown primarily negative correlations</w:t>
+      </w:r>
+      <w:r>
+        <w:rPr>
+          <w:rFonts w:ascii="Times New Roman" w:hAnsi="Times New Roman" w:cs="Times New Roman"/>
+          <w:sz w:val="24"/>
+          <w:szCs w:val="24"/>
+        </w:rPr>
+        <w:t xml:space="preserve"> </w:t>
+      </w:r>
+      <w:r>
+        <w:rPr>
+          <w:rFonts w:ascii="Times New Roman" w:hAnsi="Times New Roman" w:cs="Times New Roman"/>
+          <w:sz w:val="24"/>
+          <w:szCs w:val="24"/>
+        </w:rPr>
+        <w:fldChar w:fldCharType="begin"/>
+      </w:r>
+      <w:r>
+        <w:rPr>
+          <w:rFonts w:ascii="Times New Roman" w:hAnsi="Times New Roman" w:cs="Times New Roman"/>
+          <w:sz w:val="24"/>
+          <w:szCs w:val="24"/>
+        </w:rPr>
+        <w:instrText xml:space="preserve"> ADDIN ZOTERO_ITEM CSL_CITATION {"citationID":"74vY9PS2","properties":{"formattedCitation":"(Guevara &amp; Avil\\uc0\\u233{}s, 2007)","plainCitation":"(Guevara &amp; Avilés, 2007)","noteIndex":0},"citationItems":[{"id":149,"uris":["http://zotero.org/users/local/x3tZU0jA/items/HTTAI67Q"],"uri":["http://zotero.org/users/local/x3tZU0jA/items/HTTAI67Q"],"itemData":{"id":149,"type":"article-journal","abstract":"Social and subsocial spiders of the genus Anelosimus exhibit an altitudinal pattern in their geographic distribution at tropical latitudes in the Americas. Social species, which capture prey cooperatively, occur primarily in the lowland rain forest and are absent from higher elevations, whereas subsocial species are common at higher elevations but absent from the lowland rain forest. Previous studies have suggested that differences in the size of potential insect prey along altitudinal gradients may explain this pattern as insects were found to be, on average, larger in lowland rain forests than at higher elevations. These studies, however, may have under-sampled the insect size composition of each habitat because only one sampling technique was used. Using a number of collection methods we sampled the insect size composition in the environments of social and subsocial spiders in this genus. We found that the average insect size in lowland rain forest habitats was indeed larger than at high-elevation cloud forests in eastern Ecuador. We also found that, even though the various techniques differed in the size of the insects they captured (visual searching and blacklighting yielding larger insects than beating, sweeping, or malaise trapping), they all caught, on average, larger insects in the lowlands. Overall, spider colonies in the lowlands caught larger prey than did spider colonies at higher elevations, paralleling differences in insect size distribution obtained by the various techniques in their respective environments.","container-title":"Ecology","DOI":"10.1890/06-0995.1","ISSN":"1939-9170","issue":"8","language":"en","note":"_eprint: https://esajournals.onlinelibrary.wiley.com/doi/pdf/10.1890/06-0995.1","page":"2015-2023","source":"Wiley Online Library","title":"Multiple Techniques Confirm Elevational Differences in Insect Size That May Influence Spider Sociality","volume":"88","author":[{"family":"Guevara","given":"Jennifer"},{"family":"Avilés","given":"Leticia"}],"issued":{"date-parts":[["2007"]]}}}],"schema":"https://github.com/citation-style-language/schema/raw/master/csl-citation.json"} </w:instrText>
+      </w:r>
+      <w:r>
+        <w:rPr>
+          <w:rFonts w:ascii="Times New Roman" w:hAnsi="Times New Roman" w:cs="Times New Roman"/>
+          <w:sz w:val="24"/>
+          <w:szCs w:val="24"/>
+        </w:rPr>
+        <w:fldChar w:fldCharType="separate"/>
+      </w:r>
+      <w:r>
+        <w:rPr>
+          <w:rFonts w:ascii="Times New Roman" w:hAnsi="Times New Roman" w:cs="Times New Roman"/>
+          <w:sz w:val="24"/>
+          <w:szCs w:val="24"/>
+        </w:rPr>
+        <w:t xml:space="preserve">(Guevara &amp; </w:t>
+      </w:r>
+      <w:proofErr w:type="spellStart"/>
+      <w:r>
+        <w:rPr>
+          <w:rFonts w:ascii="Times New Roman" w:hAnsi="Times New Roman" w:cs="Times New Roman"/>
+          <w:sz w:val="24"/>
+          <w:szCs w:val="24"/>
+        </w:rPr>
+        <w:t>Avilés</w:t>
+      </w:r>
+      <w:proofErr w:type="spellEnd"/>
+      <w:r>
+        <w:rPr>
+          <w:rFonts w:ascii="Times New Roman" w:hAnsi="Times New Roman" w:cs="Times New Roman"/>
+          <w:sz w:val="24"/>
+          <w:szCs w:val="24"/>
+        </w:rPr>
+        <w:t>, 2007)</w:t>
+      </w:r>
+      <w:r>
+        <w:rPr>
+          <w:rFonts w:ascii="Times New Roman" w:hAnsi="Times New Roman" w:cs="Times New Roman"/>
+          <w:sz w:val="24"/>
+          <w:szCs w:val="24"/>
+        </w:rPr>
+        <w:fldChar w:fldCharType="end"/>
+      </w:r>
+      <w:r>
+        <w:rPr>
+          <w:rFonts w:ascii="Times New Roman" w:hAnsi="Times New Roman" w:cs="Times New Roman"/>
+          <w:sz w:val="24"/>
+          <w:szCs w:val="24"/>
+        </w:rPr>
+        <w:t>. The relationship between elevation and size of airborne species of ectotherms seems to be more questionable with the current research.</w:t>
+      </w:r>
+      <w:r>
+        <w:rPr>
+          <w:rFonts w:ascii="Times New Roman" w:hAnsi="Times New Roman" w:cs="Times New Roman"/>
+          <w:sz w:val="24"/>
+          <w:szCs w:val="24"/>
+        </w:rPr>
+        <w:t xml:space="preserve"> A recent study has shown evidence that moths may actually increase in mass as elevation increases </w:t>
+      </w:r>
+      <w:r>
+        <w:rPr>
+          <w:rFonts w:ascii="Times New Roman" w:hAnsi="Times New Roman" w:cs="Times New Roman"/>
+          <w:sz w:val="24"/>
+          <w:szCs w:val="24"/>
+        </w:rPr>
+        <w:fldChar w:fldCharType="begin"/>
+      </w:r>
+      <w:r>
+        <w:rPr>
+          <w:rFonts w:ascii="Times New Roman" w:hAnsi="Times New Roman" w:cs="Times New Roman"/>
+          <w:sz w:val="24"/>
+          <w:szCs w:val="24"/>
+        </w:rPr>
+        <w:instrText xml:space="preserve"> ADDIN ZOTERO_ITEM CSL_CITATION {"citationID":"VqEz9xwL","properties":{"formattedCitation":"(Brehm et al., 2019)","plainCitation":"(Brehm et al., 2019)","noteIndex":0},"citationItems":[{"id":146,"uris":["http://zotero.org/users/local/x3tZU0jA/items/3GXWQYAZ"],"uri":["http://zotero.org/users/local/x3tZU0jA/items/3GXWQYAZ"],"itemData":{"id":146,"type":"article-journal","abstract":"The body size of an animal is probably its most important functional trait. For arthropods, environmental drivers of body size variation are still poorly documented and understood, especially in tropical regions. We use a unique dataset for two species-rich, phylogenetically independent moth taxa (Lepidoptera: Geometridae; Arctiinae), collected along an extensive tropical elevational gradient in Costa Rica, to investigate the correlates and possible causes of body-size variation. We studied 15 047 specimens (794 species) of Geometridae and 4167 specimens (308 species) of Arctiinae to test the following hypotheses: 1) body size increases with decreasing ambient temperature, as predicted by the temperature–size rule; 2) body size increases with increasing rainfall and primary productivity, as predicted from considerations of starvation resistance; and 3) body size scales allometrically with wing area, as elevation increases, such that wing loading (the ratio of body size to wing area) decreases with increasing elevation to compensate for lower air density. To test these hypotheses, we examined forewing length as a proxy for body size in relation to ambient temperature, rainfall, vegetation index and elevation as explanatory variables in linear and polynomial spatial regression models. We analysed our data separately for males and females using two principal approaches: mean forewing length of species at each site, and mean forewing length of complete local assemblages, weighted by abundance. Body size consistently increased with elevation in both taxa, both approaches, both sexes, and also within species. Temperature was the best predictor for this pattern (–0.98 &lt; r &lt; –0.74), whereas body size was uncorrelated or weakly correlated with rainfall and enhanced vegetation index. Wing loading increased with elevation. Our results support the temperature–size rule as an important mechanism for body size variation in arthropods along tropical elevational gradients, whereas starvation resistance and optimization of flight mechanics seem to be of minor importance.","container-title":"Ecography","DOI":"10.1111/ecog.03917","ISSN":"1600-0587","issue":"4","language":"en","note":"_eprint: https://onlinelibrary.wiley.com/doi/pdf/10.1111/ecog.03917","page":"632-642","source":"Wiley Online Library","title":"Moth body size increases with elevation along a complete tropical elevational gradient for two hyperdiverse clades","volume":"42","author":[{"family":"Brehm","given":"Gunnar"},{"family":"Zeuss","given":"Dirk"},{"family":"Colwell","given":"Robert K."}],"issued":{"date-parts":[["2019"]]}}}],"schema":"https://github.com/citation-style-language/schema/raw/master/csl-citation.json"} </w:instrText>
+      </w:r>
+      <w:r>
+        <w:rPr>
+          <w:rFonts w:ascii="Times New Roman" w:hAnsi="Times New Roman" w:cs="Times New Roman"/>
+          <w:sz w:val="24"/>
+          <w:szCs w:val="24"/>
+        </w:rPr>
+        <w:fldChar w:fldCharType="separate"/>
+      </w:r>
+      <w:r>
+        <w:rPr>
+          <w:rFonts w:ascii="Times New Roman" w:hAnsi="Times New Roman" w:cs="Times New Roman"/>
+          <w:sz w:val="24"/>
+        </w:rPr>
+        <w:t>(Brehm et al., 2019)</w:t>
+      </w:r>
+      <w:r>
+        <w:rPr>
+          <w:rFonts w:ascii="Times New Roman" w:hAnsi="Times New Roman" w:cs="Times New Roman"/>
+          <w:sz w:val="24"/>
+          <w:szCs w:val="24"/>
+        </w:rPr>
+        <w:fldChar w:fldCharType="end"/>
+      </w:r>
+      <w:r>
+        <w:rPr>
+          <w:rFonts w:ascii="Times New Roman" w:hAnsi="Times New Roman" w:cs="Times New Roman"/>
+          <w:sz w:val="24"/>
+          <w:szCs w:val="24"/>
+        </w:rPr>
+        <w:t>.</w:t>
+      </w:r>
+      <w:r>
+        <w:rPr>
+          <w:rFonts w:ascii="Times New Roman" w:hAnsi="Times New Roman" w:cs="Times New Roman"/>
+          <w:sz w:val="24"/>
+          <w:szCs w:val="24"/>
+        </w:rPr>
+        <w:t xml:space="preserve"> Getting a better insight into whether flying ectotherms have a reverse correlation with altitude compared to non-flying ones has interesting potential reasonings. Is it because they live longer due to less predators? Does flying simply allow them to reach higher altitudes more readily and interfere with the data? These factors aren’t able to be tested until we get a solid idea on what kind of correlation flying ectotherm size (specifically moths in this case) have </w:t>
+      </w:r>
+      <w:proofErr w:type="gramStart"/>
+      <w:r>
+        <w:rPr>
+          <w:rFonts w:ascii="Times New Roman" w:hAnsi="Times New Roman" w:cs="Times New Roman"/>
+          <w:sz w:val="24"/>
+          <w:szCs w:val="24"/>
+        </w:rPr>
+        <w:t xml:space="preserve">with </w:t>
+      </w:r>
+      <w:r>
+        <w:rPr>
+          <w:rFonts w:ascii="Times New Roman" w:hAnsi="Times New Roman" w:cs="Times New Roman"/>
+          <w:sz w:val="24"/>
+          <w:szCs w:val="24"/>
+        </w:rPr>
+        <w:t xml:space="preserve"> As</w:t>
+      </w:r>
+      <w:proofErr w:type="gramEnd"/>
+      <w:r>
+        <w:rPr>
+          <w:rFonts w:ascii="Times New Roman" w:hAnsi="Times New Roman" w:cs="Times New Roman"/>
+          <w:sz w:val="24"/>
+          <w:szCs w:val="24"/>
+        </w:rPr>
+        <w:t xml:space="preserve"> a result, this research was done with that premise in mind.</w:t>
+      </w:r>
+      <w:r>
+        <w:rPr>
+          <w:rFonts w:ascii="Times New Roman" w:hAnsi="Times New Roman" w:cs="Times New Roman"/>
+          <w:sz w:val="24"/>
+          <w:szCs w:val="24"/>
+        </w:rPr>
+        <w:t xml:space="preserve"> This study aims to analyze the wingspan and e</w:t>
+      </w:r>
+      <w:r>
+        <w:rPr>
+          <w:rFonts w:ascii="Times New Roman" w:hAnsi="Times New Roman" w:cs="Times New Roman"/>
+          <w:sz w:val="24"/>
+          <w:szCs w:val="24"/>
+        </w:rPr>
+        <w:t>levation</w:t>
+      </w:r>
+      <w:r>
+        <w:rPr>
+          <w:rFonts w:ascii="Times New Roman" w:hAnsi="Times New Roman" w:cs="Times New Roman"/>
+          <w:sz w:val="24"/>
+          <w:szCs w:val="24"/>
+        </w:rPr>
+        <w:t xml:space="preserve"> of various </w:t>
+      </w:r>
+      <w:r>
+        <w:rPr>
+          <w:rFonts w:ascii="Times New Roman" w:hAnsi="Times New Roman" w:cs="Times New Roman"/>
+          <w:sz w:val="24"/>
+          <w:szCs w:val="24"/>
+        </w:rPr>
+        <w:t xml:space="preserve">genera and </w:t>
+      </w:r>
+      <w:r>
+        <w:rPr>
+          <w:rFonts w:ascii="Times New Roman" w:hAnsi="Times New Roman" w:cs="Times New Roman"/>
+          <w:sz w:val="24"/>
+          <w:szCs w:val="24"/>
+        </w:rPr>
+        <w:t>species of moths from Costa Rica</w:t>
+      </w:r>
+      <w:r>
+        <w:rPr>
+          <w:rFonts w:ascii="Times New Roman" w:hAnsi="Times New Roman" w:cs="Times New Roman"/>
+          <w:sz w:val="24"/>
+          <w:szCs w:val="24"/>
+        </w:rPr>
+        <w:t>,</w:t>
+      </w:r>
+      <w:r>
+        <w:rPr>
+          <w:rFonts w:ascii="Times New Roman" w:hAnsi="Times New Roman" w:cs="Times New Roman"/>
+          <w:sz w:val="24"/>
+          <w:szCs w:val="24"/>
+        </w:rPr>
+        <w:t xml:space="preserve"> </w:t>
+      </w:r>
+      <w:proofErr w:type="gramStart"/>
+      <w:r>
+        <w:rPr>
+          <w:rFonts w:ascii="Times New Roman" w:hAnsi="Times New Roman" w:cs="Times New Roman"/>
+          <w:sz w:val="24"/>
+          <w:szCs w:val="24"/>
+        </w:rPr>
+        <w:t>in an attempt to</w:t>
+      </w:r>
+      <w:proofErr w:type="gramEnd"/>
+      <w:r>
+        <w:rPr>
+          <w:rFonts w:ascii="Times New Roman" w:hAnsi="Times New Roman" w:cs="Times New Roman"/>
+          <w:sz w:val="24"/>
+          <w:szCs w:val="24"/>
+        </w:rPr>
+        <w:t xml:space="preserve"> find correlations </w:t>
+      </w:r>
+      <w:r>
+        <w:rPr>
+          <w:rFonts w:ascii="Times New Roman" w:hAnsi="Times New Roman" w:cs="Times New Roman"/>
+          <w:sz w:val="24"/>
+          <w:szCs w:val="24"/>
+        </w:rPr>
+        <w:t xml:space="preserve">between the two </w:t>
+      </w:r>
+      <w:r>
+        <w:rPr>
+          <w:rFonts w:ascii="Times New Roman" w:hAnsi="Times New Roman" w:cs="Times New Roman"/>
+          <w:sz w:val="24"/>
+          <w:szCs w:val="24"/>
+        </w:rPr>
         <w:lastRenderedPageBreak/>
-        <w:t>Introduciton</w:t>
-      </w:r>
-    </w:p>
-    <w:p>
-      <w:pPr>
-        <w:spacing w:line="480" w:lineRule="auto"/>
-        <w:ind w:firstLine="720"/>
-        <w:rPr>
-          <w:rFonts w:ascii="Times New Roman" w:hAnsi="Times New Roman" w:cs="Times New Roman"/>
-          <w:sz w:val="24"/>
-          <w:szCs w:val="24"/>
-        </w:rPr>
-      </w:pPr>
-      <w:r>
-        <w:rPr>
-          <w:rFonts w:ascii="Times New Roman" w:hAnsi="Times New Roman" w:cs="Times New Roman"/>
-          <w:sz w:val="24"/>
-          <w:szCs w:val="24"/>
-        </w:rPr>
-        <w:t xml:space="preserve">The relationship between temperature and size ectotherms has been well documented throughout the past as being that lower temperature environments tend to lead to slower growth but larger </w:t>
-      </w:r>
-      <w:r>
-        <w:rPr>
-          <w:rFonts w:ascii="Times New Roman" w:hAnsi="Times New Roman" w:cs="Times New Roman"/>
-          <w:sz w:val="24"/>
-          <w:szCs w:val="24"/>
-        </w:rPr>
-        <w:t>fully-</w:t>
-      </w:r>
-      <w:r>
-        <w:rPr>
-          <w:rFonts w:ascii="Times New Roman" w:hAnsi="Times New Roman" w:cs="Times New Roman"/>
-          <w:sz w:val="24"/>
-          <w:szCs w:val="24"/>
-        </w:rPr>
-        <w:t>matured adult sizes</w:t>
-      </w:r>
-      <w:r>
-        <w:rPr>
-          <w:rFonts w:ascii="Times New Roman" w:hAnsi="Times New Roman" w:cs="Times New Roman"/>
-          <w:sz w:val="24"/>
-          <w:szCs w:val="24"/>
-        </w:rPr>
-        <w:t xml:space="preserve"> </w:t>
-      </w:r>
-      <w:r>
-        <w:rPr>
-          <w:rFonts w:ascii="Times New Roman" w:hAnsi="Times New Roman" w:cs="Times New Roman"/>
-          <w:sz w:val="24"/>
-          <w:szCs w:val="24"/>
-        </w:rPr>
-        <w:fldChar w:fldCharType="begin"/>
-      </w:r>
-      <w:r>
-        <w:rPr>
-          <w:rFonts w:ascii="Times New Roman" w:hAnsi="Times New Roman" w:cs="Times New Roman"/>
-          <w:sz w:val="24"/>
-          <w:szCs w:val="24"/>
-        </w:rPr>
-        <w:instrText xml:space="preserve"> ADDIN ZOTERO_ITEM CSL_CITATION {"citationID":"Nl8CfZwR","properties":{"formattedCitation":"(Kingsolver* &amp; Huey, 2008)","plainCitation":"(Kingsolver* &amp; Huey, 2008)","noteIndex":0},"citationItems":[{"id":155,"uris":["http://zotero.org/users/local/x3tZU0jA/items/A7TXHWCX"],"uri":["http://zotero.org/users/local/x3tZU0jA/items/A7TXHWCX"],"itemData":{"id":155,"type":"article-journal","container-title":"Evolutionary Ecology Research","ISSN":"1522-0613","issue":"2","journalAbbreviation":"Evol Ecol Res","language":"English","note":"publisher: Evolutionary Ecology, Ltd.","page":"251-268","source":"www.evolutionary-ecology.com","title":"Size, temperature, and fitness: three rules","title-short":"Size, temperature, and fitness","volume":"10","author":[{"family":"Kingsolver*","given":"Joel G."},{"family":"Huey","given":"Raymond B."}],"issued":{"date-parts":[["2008"]]}}}],"schema":"https://github.com/citation-style-language/schema/raw/master/csl-citation.json"} </w:instrText>
-      </w:r>
-      <w:r>
-        <w:rPr>
-          <w:rFonts w:ascii="Times New Roman" w:hAnsi="Times New Roman" w:cs="Times New Roman"/>
-          <w:sz w:val="24"/>
-          <w:szCs w:val="24"/>
-        </w:rPr>
-        <w:fldChar w:fldCharType="separate"/>
-      </w:r>
-      <w:r>
-        <w:rPr>
-          <w:rFonts w:ascii="Times New Roman" w:hAnsi="Times New Roman" w:cs="Times New Roman"/>
-          <w:sz w:val="24"/>
-        </w:rPr>
-        <w:t>(Kingsolver* &amp; Huey, 2008)</w:t>
-      </w:r>
-      <w:r>
-        <w:rPr>
-          <w:rFonts w:ascii="Times New Roman" w:hAnsi="Times New Roman" w:cs="Times New Roman"/>
-          <w:sz w:val="24"/>
-          <w:szCs w:val="24"/>
-        </w:rPr>
-        <w:fldChar w:fldCharType="end"/>
-      </w:r>
-      <w:r>
-        <w:rPr>
-          <w:rFonts w:ascii="Times New Roman" w:hAnsi="Times New Roman" w:cs="Times New Roman"/>
-          <w:sz w:val="24"/>
-          <w:szCs w:val="24"/>
-        </w:rPr>
-        <w:t xml:space="preserve">. This is commonly referred to as the temperature-size rule (TSR). </w:t>
-      </w:r>
-      <w:r>
-        <w:rPr>
-          <w:rFonts w:ascii="Times New Roman" w:hAnsi="Times New Roman" w:cs="Times New Roman"/>
-          <w:sz w:val="24"/>
-          <w:szCs w:val="24"/>
-        </w:rPr>
-        <w:t xml:space="preserve">Many other factors are incorporated into this as well, such as social behaviors and elevation </w:t>
-      </w:r>
-      <w:r>
-        <w:rPr>
-          <w:rFonts w:ascii="Times New Roman" w:hAnsi="Times New Roman" w:cs="Times New Roman"/>
-          <w:sz w:val="24"/>
-          <w:szCs w:val="24"/>
-        </w:rPr>
-        <w:fldChar w:fldCharType="begin"/>
-      </w:r>
-      <w:r>
-        <w:rPr>
-          <w:rFonts w:ascii="Times New Roman" w:hAnsi="Times New Roman" w:cs="Times New Roman"/>
-          <w:sz w:val="24"/>
-          <w:szCs w:val="24"/>
-        </w:rPr>
-        <w:instrText xml:space="preserve"> ADDIN ZOTERO_ITEM CSL_CITATION {"citationID":"hBQphZGS","properties":{"formattedCitation":"(Guevara &amp; Avil\\uc0\\u233{}s, 2007)","plainCitation":"(Guevara &amp; Avilés, 2007)","noteIndex":0},"citationItems":[{"id":149,"uris":["http://zotero.org/users/local/x3tZU0jA/items/HTTAI67Q"],"uri":["http://zotero.org/users/local/x3tZU0jA/items/HTTAI67Q"],"itemData":{"id":149,"type":"article-journal","abstract":"Social and subsocial spiders of the genus Anelosimus exhibit an altitudinal pattern in their geographic distribution at tropical latitudes in the Americas. Social species, which capture prey cooperatively, occur primarily in the lowland rain forest and are absent from higher elevations, whereas subsocial species are common at higher elevations but absent from the lowland rain forest. Previous studies have suggested that differences in the size of potential insect prey along altitudinal gradients may explain this pattern as insects were found to be, on average, larger in lowland rain forests than at higher elevations. These studies, however, may have under-sampled the insect size composition of each habitat because only one sampling technique was used. Using a number of collection methods we sampled the insect size composition in the environments of social and subsocial spiders in this genus. We found that the average insect size in lowland rain forest habitats was indeed larger than at high-elevation cloud forests in eastern Ecuador. We also found that, even though the various techniques differed in the size of the insects they captured (visual searching and blacklighting yielding larger insects than beating, sweeping, or malaise trapping), they all caught, on average, larger insects in the lowlands. Overall, spider colonies in the lowlands caught larger prey than did spider colonies at higher elevations, paralleling differences in insect size distribution obtained by the various techniques in their respective environments.","container-title":"Ecology","DOI":"10.1890/06-0995.1","ISSN":"1939-9170","issue":"8","language":"en","note":"_eprint: https://esajournals.onlinelibrary.wiley.com/doi/pdf/10.1890/06-0995.1","page":"2015-2023","source":"Wiley Online Library","title":"Multiple Techniques Confirm Elevational Differences in Insect Size That May Influence Spider Sociality","volume":"88","author":[{"family":"Guevara","given":"Jennifer"},{"family":"Avilés","given":"Leticia"}],"issued":{"date-parts":[["2007"]]}}}],"schema":"https://github.com/citation-style-language/schema/raw/master/csl-citation.json"} </w:instrText>
-      </w:r>
-      <w:r>
-        <w:rPr>
-          <w:rFonts w:ascii="Times New Roman" w:hAnsi="Times New Roman" w:cs="Times New Roman"/>
-          <w:sz w:val="24"/>
-          <w:szCs w:val="24"/>
-        </w:rPr>
-        <w:fldChar w:fldCharType="separate"/>
-      </w:r>
-      <w:r>
-        <w:rPr>
-          <w:rFonts w:ascii="Times New Roman" w:hAnsi="Times New Roman" w:cs="Times New Roman"/>
-          <w:sz w:val="24"/>
-          <w:szCs w:val="24"/>
-        </w:rPr>
-        <w:t>(Guevara &amp; Avilés, 2007)</w:t>
-      </w:r>
-      <w:r>
-        <w:rPr>
-          <w:rFonts w:ascii="Times New Roman" w:hAnsi="Times New Roman" w:cs="Times New Roman"/>
-          <w:sz w:val="24"/>
-          <w:szCs w:val="24"/>
-        </w:rPr>
-        <w:fldChar w:fldCharType="end"/>
-      </w:r>
-      <w:r>
-        <w:rPr>
-          <w:rFonts w:ascii="Times New Roman" w:hAnsi="Times New Roman" w:cs="Times New Roman"/>
-          <w:sz w:val="24"/>
-          <w:szCs w:val="24"/>
-        </w:rPr>
-        <w:t xml:space="preserve">. Elevation is one of the environmental aspects of the equation that is much less understood and there seems to be somewhat conflicting information on the subject. Some studies seem to suggest that size tends to have a negative correlation with elevation </w:t>
-      </w:r>
-      <w:r>
-        <w:rPr>
-          <w:rFonts w:ascii="Times New Roman" w:hAnsi="Times New Roman" w:cs="Times New Roman"/>
-          <w:sz w:val="24"/>
-          <w:szCs w:val="24"/>
-        </w:rPr>
-        <w:fldChar w:fldCharType="begin"/>
-      </w:r>
-      <w:r>
-        <w:rPr>
-          <w:rFonts w:ascii="Times New Roman" w:hAnsi="Times New Roman" w:cs="Times New Roman"/>
-          <w:sz w:val="24"/>
-          <w:szCs w:val="24"/>
-        </w:rPr>
-        <w:instrText xml:space="preserve"> ADDIN ZOTERO_ITEM CSL_CITATION {"citationID":"GNBsdpr8","properties":{"formattedCitation":"(Guevara &amp; Avil\\uc0\\u233{}s, 2007)","plainCitation":"(Guevara &amp; Avilés, 2007)","noteIndex":0},"citationItems":[{"id":149,"uris":["http://zotero.org/users/local/x3tZU0jA/items/HTTAI67Q"],"uri":["http://zotero.org/users/local/x3tZU0jA/items/HTTAI67Q"],"itemData":{"id":149,"type":"article-journal","abstract":"Social and subsocial spiders of the genus Anelosimus exhibit an altitudinal pattern in their geographic distribution at tropical latitudes in the Americas. Social species, which capture prey cooperatively, occur primarily in the lowland rain forest and are absent from higher elevations, whereas subsocial species are common at higher elevations but absent from the lowland rain forest. Previous studies have suggested that differences in the size of potential insect prey along altitudinal gradients may explain this pattern as insects were found to be, on average, larger in lowland rain forests than at higher elevations. These studies, however, may have under-sampled the insect size composition of each habitat because only one sampling technique was used. Using a number of collection methods we sampled the insect size composition in the environments of social and subsocial spiders in this genus. We found that the average insect size in lowland rain forest habitats was indeed larger than at high-elevation cloud forests in eastern Ecuador. We also found that, even though the various techniques differed in the size of the insects they captured (visual searching and blacklighting yielding larger insects than beating, sweeping, or malaise trapping), they all caught, on average, larger insects in the lowlands. Overall, spider colonies in the lowlands caught larger prey than did spider colonies at higher elevations, paralleling differences in insect size distribution obtained by the various techniques in their respective environments.","container-title":"Ecology","DOI":"10.1890/06-0995.1","ISSN":"1939-9170","issue":"8","language":"en","note":"_eprint: https://esajournals.onlinelibrary.wiley.com/doi/pdf/10.1890/06-0995.1","page":"2015-2023","source":"Wiley Online Library","title":"Multiple Techniques Confirm Elevational Differences in Insect Size That May Influence Spider Sociality","volume":"88","author":[{"family":"Guevara","given":"Jennifer"},{"family":"Avilés","given":"Leticia"}],"issued":{"date-parts":[["2007"]]}}}],"schema":"https://github.com/citation-style-language/schema/raw/master/csl-citation.json"} </w:instrText>
-      </w:r>
-      <w:r>
-        <w:rPr>
-          <w:rFonts w:ascii="Times New Roman" w:hAnsi="Times New Roman" w:cs="Times New Roman"/>
-          <w:sz w:val="24"/>
-          <w:szCs w:val="24"/>
-        </w:rPr>
-        <w:fldChar w:fldCharType="separate"/>
-      </w:r>
-      <w:r>
-        <w:rPr>
-          <w:rFonts w:ascii="Times New Roman" w:hAnsi="Times New Roman" w:cs="Times New Roman"/>
-          <w:sz w:val="24"/>
-          <w:szCs w:val="24"/>
-        </w:rPr>
-        <w:t>(Guevara &amp; Avilés, 2007)</w:t>
-      </w:r>
-      <w:r>
-        <w:rPr>
-          <w:rFonts w:ascii="Times New Roman" w:hAnsi="Times New Roman" w:cs="Times New Roman"/>
-          <w:sz w:val="24"/>
-          <w:szCs w:val="24"/>
-        </w:rPr>
-        <w:fldChar w:fldCharType="end"/>
-      </w:r>
-      <w:r>
-        <w:rPr>
-          <w:rFonts w:ascii="Times New Roman" w:hAnsi="Times New Roman" w:cs="Times New Roman"/>
-          <w:sz w:val="24"/>
-          <w:szCs w:val="24"/>
-        </w:rPr>
-        <w:t xml:space="preserve">, while others have found evidence that there is a positive correlation </w:t>
-      </w:r>
-      <w:r>
-        <w:rPr>
-          <w:rFonts w:ascii="Times New Roman" w:hAnsi="Times New Roman" w:cs="Times New Roman"/>
-          <w:sz w:val="24"/>
-          <w:szCs w:val="24"/>
-        </w:rPr>
-        <w:fldChar w:fldCharType="begin"/>
-      </w:r>
-      <w:r>
-        <w:rPr>
-          <w:rFonts w:ascii="Times New Roman" w:hAnsi="Times New Roman" w:cs="Times New Roman"/>
-          <w:sz w:val="24"/>
-          <w:szCs w:val="24"/>
-        </w:rPr>
-        <w:instrText xml:space="preserve"> ADDIN ZOTERO_ITEM CSL_CITATION {"citationID":"K7iPlyoD","properties":{"formattedCitation":"(Brehm et al., 2019)","plainCitation":"(Brehm et al., 2019)","noteIndex":0},"citationItems":[{"id":146,"uris":["http://zotero.org/users/local/x3tZU0jA/items/3GXWQYAZ"],"uri":["http://zotero.org/users/local/x3tZU0jA/items/3GXWQYAZ"],"itemData":{"id":146,"type":"article-journal","abstract":"The body size of an animal is probably its most important functional trait. For arthropods, environmental drivers of body size variation are still poorly documented and understood, especially in tropical regions. We use a unique dataset for two species-rich, phylogenetically independent moth taxa (Lepidoptera: Geometridae; Arctiinae), collected along an extensive tropical elevational gradient in Costa Rica, to investigate the correlates and possible causes of body-size variation. We studied 15 047 specimens (794 species) of Geometridae and 4167 specimens (308 species) of Arctiinae to test the following hypotheses: 1) body size increases with decreasing ambient temperature, as predicted by the temperature–size rule; 2) body size increases with increasing rainfall and primary productivity, as predicted from considerations of starvation resistance; and 3) body size scales allometrically with wing area, as elevation increases, such that wing loading (the ratio of body size to wing area) decreases with increasing elevation to compensate for lower air density. To test these hypotheses, we examined forewing length as a proxy for body size in relation to ambient temperature, rainfall, vegetation index and elevation as explanatory variables in linear and polynomial spatial regression models. We analysed our data separately for males and females using two principal approaches: mean forewing length of species at each site, and mean forewing length of complete local assemblages, weighted by abundance. Body size consistently increased with elevation in both taxa, both approaches, both sexes, and also within species. Temperature was the best predictor for this pattern (–0.98 &lt; r &lt; –0.74), whereas body size was uncorrelated or weakly correlated with rainfall and enhanced vegetation index. Wing loading increased with elevation. Our results support the temperature–size rule as an important mechanism for body size variation in arthropods along tropical elevational gradients, whereas starvation resistance and optimization of flight mechanics seem to be of minor importance.","container-title":"Ecography","DOI":"10.1111/ecog.03917","ISSN":"1600-0587","issue":"4","language":"en","note":"_eprint: https://onlinelibrary.wiley.com/doi/pdf/10.1111/ecog.03917","page":"632-642","source":"Wiley Online Library","title":"Moth body size increases with elevation along a complete tropical elevational gradient for two hyperdiverse clades","volume":"42","author":[{"family":"Brehm","given":"Gunnar"},{"family":"Zeuss","given":"Dirk"},{"family":"Colwell","given":"Robert K."}],"issued":{"date-parts":[["2019"]]}}}],"schema":"https://github.com/citation-style-language/schema/raw/master/csl-citation.json"} </w:instrText>
-      </w:r>
-      <w:r>
-        <w:rPr>
-          <w:rFonts w:ascii="Times New Roman" w:hAnsi="Times New Roman" w:cs="Times New Roman"/>
-          <w:sz w:val="24"/>
-          <w:szCs w:val="24"/>
-        </w:rPr>
-        <w:fldChar w:fldCharType="separate"/>
-      </w:r>
-      <w:r>
-        <w:rPr>
-          <w:rFonts w:ascii="Times New Roman" w:hAnsi="Times New Roman" w:cs="Times New Roman"/>
-          <w:sz w:val="24"/>
-        </w:rPr>
-        <w:t>(Brehm et al., 2019)</w:t>
-      </w:r>
-      <w:r>
-        <w:rPr>
-          <w:rFonts w:ascii="Times New Roman" w:hAnsi="Times New Roman" w:cs="Times New Roman"/>
-          <w:sz w:val="24"/>
-          <w:szCs w:val="24"/>
-        </w:rPr>
-        <w:fldChar w:fldCharType="end"/>
-      </w:r>
-      <w:r>
-        <w:rPr>
-          <w:rFonts w:ascii="Times New Roman" w:hAnsi="Times New Roman" w:cs="Times New Roman"/>
-          <w:sz w:val="24"/>
-          <w:szCs w:val="24"/>
-        </w:rPr>
-        <w:t>.</w:t>
-      </w:r>
-      <w:r>
-        <w:rPr>
-          <w:rFonts w:ascii="Times New Roman" w:hAnsi="Times New Roman" w:cs="Times New Roman"/>
-          <w:sz w:val="24"/>
-          <w:szCs w:val="24"/>
-        </w:rPr>
-        <w:t xml:space="preserve"> As a result, this research was done with that premise in mind.</w:t>
-      </w:r>
-      <w:r>
-        <w:rPr>
-          <w:rFonts w:ascii="Times New Roman" w:hAnsi="Times New Roman" w:cs="Times New Roman"/>
-          <w:sz w:val="24"/>
-          <w:szCs w:val="24"/>
-        </w:rPr>
-        <w:t xml:space="preserve"> This study aims to analyze the wingspan and e</w:t>
-      </w:r>
-      <w:r>
-        <w:rPr>
-          <w:rFonts w:ascii="Times New Roman" w:hAnsi="Times New Roman" w:cs="Times New Roman"/>
-          <w:sz w:val="24"/>
-          <w:szCs w:val="24"/>
-        </w:rPr>
-        <w:t>levation</w:t>
-      </w:r>
-      <w:r>
-        <w:rPr>
-          <w:rFonts w:ascii="Times New Roman" w:hAnsi="Times New Roman" w:cs="Times New Roman"/>
-          <w:sz w:val="24"/>
-          <w:szCs w:val="24"/>
-        </w:rPr>
-        <w:t xml:space="preserve"> of various species of moths from Costa Rica </w:t>
-      </w:r>
-      <w:r>
-        <w:rPr>
-          <w:rFonts w:ascii="Times New Roman" w:hAnsi="Times New Roman" w:cs="Times New Roman"/>
-          <w:sz w:val="24"/>
-          <w:szCs w:val="24"/>
-        </w:rPr>
-        <w:t>and then look at the relationship between the two in an attempt to find correlations (if any).</w:t>
-      </w:r>
-      <w:r>
-        <w:rPr>
-          <w:rFonts w:ascii="Times New Roman" w:hAnsi="Times New Roman" w:cs="Times New Roman"/>
-          <w:sz w:val="24"/>
-          <w:szCs w:val="24"/>
-        </w:rPr>
-        <w:t xml:space="preserve"> The hypothesis for this particular study is that moth wingspan will increase as the elevation increases.</w:t>
-      </w:r>
+        <w:t>(if any).</w:t>
+      </w:r>
+      <w:r>
+        <w:rPr>
+          <w:rFonts w:ascii="Times New Roman" w:hAnsi="Times New Roman" w:cs="Times New Roman"/>
+          <w:sz w:val="24"/>
+          <w:szCs w:val="24"/>
+        </w:rPr>
+        <w:t xml:space="preserve"> The hypothesis for this </w:t>
+      </w:r>
+      <w:proofErr w:type="gramStart"/>
+      <w:r>
+        <w:rPr>
+          <w:rFonts w:ascii="Times New Roman" w:hAnsi="Times New Roman" w:cs="Times New Roman"/>
+          <w:sz w:val="24"/>
+          <w:szCs w:val="24"/>
+        </w:rPr>
+        <w:t>particular study</w:t>
+      </w:r>
+      <w:proofErr w:type="gramEnd"/>
+      <w:r>
+        <w:rPr>
+          <w:rFonts w:ascii="Times New Roman" w:hAnsi="Times New Roman" w:cs="Times New Roman"/>
+          <w:sz w:val="24"/>
+          <w:szCs w:val="24"/>
+        </w:rPr>
+        <w:t xml:space="preserve"> is that moth wingspan will increase as the elevation increases.</w:t>
+      </w:r>
+    </w:p>
+    <w:p>
+      <w:pPr>
+        <w:spacing w:line="480" w:lineRule="auto"/>
+        <w:rPr>
+          <w:rFonts w:ascii="Times New Roman" w:hAnsi="Times New Roman" w:cs="Times New Roman"/>
+          <w:sz w:val="24"/>
+          <w:szCs w:val="24"/>
+        </w:rPr>
+      </w:pPr>
     </w:p>
     <w:p>
       <w:pPr>
@@ -567,7 +943,39 @@
           <w:sz w:val="24"/>
           <w:szCs w:val="24"/>
         </w:rPr>
-        <w:t xml:space="preserve">Data for a large variety of moth genus and species was gathered </w:t>
+        <w:t>Data for a large variety of moth gen</w:t>
+      </w:r>
+      <w:r>
+        <w:rPr>
+          <w:rFonts w:ascii="Times New Roman" w:hAnsi="Times New Roman" w:cs="Times New Roman"/>
+          <w:sz w:val="24"/>
+          <w:szCs w:val="24"/>
+        </w:rPr>
+        <w:t>era</w:t>
+      </w:r>
+      <w:r>
+        <w:rPr>
+          <w:rFonts w:ascii="Times New Roman" w:hAnsi="Times New Roman" w:cs="Times New Roman"/>
+          <w:sz w:val="24"/>
+          <w:szCs w:val="24"/>
+        </w:rPr>
+        <w:t xml:space="preserve"> and species was gathered</w:t>
+      </w:r>
+      <w:r>
+        <w:rPr>
+          <w:rFonts w:ascii="Times New Roman" w:hAnsi="Times New Roman" w:cs="Times New Roman"/>
+          <w:sz w:val="24"/>
+          <w:szCs w:val="24"/>
+        </w:rPr>
+        <w:t xml:space="preserve"> from a similar study</w:t>
+      </w:r>
+      <w:r>
+        <w:rPr>
+          <w:rFonts w:ascii="Times New Roman" w:hAnsi="Times New Roman" w:cs="Times New Roman"/>
+          <w:sz w:val="24"/>
+          <w:szCs w:val="24"/>
+        </w:rPr>
+        <w:t xml:space="preserve"> </w:t>
       </w:r>
       <w:r>
         <w:rPr>
@@ -614,23 +1022,231 @@
           <w:sz w:val="24"/>
           <w:szCs w:val="24"/>
         </w:rPr>
-        <w:t>, which take place over a 2900m gradient of elevations in Costa Rica.</w:t>
-      </w:r>
-      <w:r>
-        <w:rPr>
-          <w:rFonts w:ascii="Times New Roman" w:hAnsi="Times New Roman" w:cs="Times New Roman"/>
-          <w:sz w:val="24"/>
-          <w:szCs w:val="24"/>
-        </w:rPr>
-        <w:t xml:space="preserve"> The moth wingspans were originally measured in millimeters, and the elevation originally in meters.</w:t>
-      </w:r>
-      <w:r>
-        <w:rPr>
-          <w:rFonts w:ascii="Times New Roman" w:hAnsi="Times New Roman" w:cs="Times New Roman"/>
-          <w:sz w:val="24"/>
-          <w:szCs w:val="24"/>
-        </w:rPr>
-        <w:t xml:space="preserve"> All analysis was done in R with standard packages and functions. The dataset was originally multiple datasets within a folder, but aspects of multiple spread sheets (primarily the genus and species of the moth specimens) were compiled together into a single sheet for easier access and analysis. Standard plotting methods were used to compare the elevation and wingspans of </w:t>
+        <w:t>,  over a 2</w:t>
+      </w:r>
+      <w:r>
+        <w:rPr>
+          <w:rFonts w:ascii="Times New Roman" w:hAnsi="Times New Roman" w:cs="Times New Roman"/>
+          <w:sz w:val="24"/>
+          <w:szCs w:val="24"/>
+        </w:rPr>
+        <w:t>690 meter</w:t>
+      </w:r>
+      <w:r>
+        <w:rPr>
+          <w:rFonts w:ascii="Times New Roman" w:hAnsi="Times New Roman" w:cs="Times New Roman"/>
+          <w:sz w:val="24"/>
+          <w:szCs w:val="24"/>
+        </w:rPr>
+        <w:t xml:space="preserve"> gradient</w:t>
+      </w:r>
+      <w:r>
+        <w:rPr>
+          <w:rFonts w:ascii="Times New Roman" w:hAnsi="Times New Roman" w:cs="Times New Roman"/>
+          <w:sz w:val="24"/>
+          <w:szCs w:val="24"/>
+        </w:rPr>
+        <w:t xml:space="preserve"> (40m </w:t>
+      </w:r>
+      <w:r>
+        <w:rPr>
+          <w:rFonts w:ascii="Times New Roman" w:hAnsi="Times New Roman" w:cs="Times New Roman"/>
+          <w:sz w:val="24"/>
+          <w:szCs w:val="24"/>
+        </w:rPr>
+        <w:t>–</w:t>
+      </w:r>
+      <w:r>
+        <w:rPr>
+          <w:rFonts w:ascii="Times New Roman" w:hAnsi="Times New Roman" w:cs="Times New Roman"/>
+          <w:sz w:val="24"/>
+          <w:szCs w:val="24"/>
+        </w:rPr>
+        <w:t xml:space="preserve"> </w:t>
+      </w:r>
+      <w:r>
+        <w:rPr>
+          <w:rFonts w:ascii="Times New Roman" w:hAnsi="Times New Roman" w:cs="Times New Roman"/>
+          <w:sz w:val="24"/>
+          <w:szCs w:val="24"/>
+        </w:rPr>
+        <w:t>2730m above sea level)</w:t>
+      </w:r>
+      <w:r>
+        <w:rPr>
+          <w:rFonts w:ascii="Times New Roman" w:hAnsi="Times New Roman" w:cs="Times New Roman"/>
+          <w:sz w:val="24"/>
+          <w:szCs w:val="24"/>
+        </w:rPr>
+        <w:t xml:space="preserve"> of elevations in Costa Rica.</w:t>
+      </w:r>
+      <w:r>
+        <w:rPr>
+          <w:rFonts w:ascii="Times New Roman" w:hAnsi="Times New Roman" w:cs="Times New Roman"/>
+          <w:sz w:val="24"/>
+          <w:szCs w:val="24"/>
+        </w:rPr>
+        <w:t xml:space="preserve"> The moths were captured using light traps</w:t>
+      </w:r>
+      <w:r>
+        <w:rPr>
+          <w:rFonts w:ascii="Times New Roman" w:hAnsi="Times New Roman" w:cs="Times New Roman"/>
+          <w:sz w:val="24"/>
+          <w:szCs w:val="24"/>
+        </w:rPr>
+        <w:t xml:space="preserve"> (which are essentially large </w:t>
+      </w:r>
+      <w:r>
+        <w:rPr>
+          <w:rFonts w:ascii="Times New Roman" w:hAnsi="Times New Roman" w:cs="Times New Roman"/>
+          <w:sz w:val="24"/>
+          <w:szCs w:val="24"/>
+        </w:rPr>
+        <w:t>baskets</w:t>
+      </w:r>
+      <w:r>
+        <w:rPr>
+          <w:rFonts w:ascii="Times New Roman" w:hAnsi="Times New Roman" w:cs="Times New Roman"/>
+          <w:sz w:val="24"/>
+          <w:szCs w:val="24"/>
+        </w:rPr>
+        <w:t xml:space="preserve"> illuminated in order to attract the moths)</w:t>
+      </w:r>
+      <w:r>
+        <w:rPr>
+          <w:rFonts w:ascii="Times New Roman" w:hAnsi="Times New Roman" w:cs="Times New Roman"/>
+          <w:sz w:val="24"/>
+          <w:szCs w:val="24"/>
+        </w:rPr>
+        <w:t xml:space="preserve"> across 12 sampling sites.</w:t>
+      </w:r>
+      <w:r>
+        <w:rPr>
+          <w:rFonts w:ascii="Times New Roman" w:hAnsi="Times New Roman" w:cs="Times New Roman"/>
+          <w:sz w:val="24"/>
+          <w:szCs w:val="24"/>
+        </w:rPr>
+        <w:t xml:space="preserve"> Each site was sampled at least twice between April and June of 2003, as well as at least twice between February and March of 2004.</w:t>
+      </w:r>
+      <w:r>
+        <w:rPr>
+          <w:rFonts w:ascii="Times New Roman" w:hAnsi="Times New Roman" w:cs="Times New Roman"/>
+          <w:sz w:val="24"/>
+          <w:szCs w:val="24"/>
+        </w:rPr>
+        <w:t xml:space="preserve"> The moth wingspans were measured in millimeters, and the elevation</w:t>
+      </w:r>
+      <w:r>
+        <w:rPr>
+          <w:rFonts w:ascii="Times New Roman" w:hAnsi="Times New Roman" w:cs="Times New Roman"/>
+          <w:sz w:val="24"/>
+          <w:szCs w:val="24"/>
+        </w:rPr>
+        <w:t xml:space="preserve"> was </w:t>
+      </w:r>
+      <w:r>
+        <w:rPr>
+          <w:rFonts w:ascii="Times New Roman" w:hAnsi="Times New Roman" w:cs="Times New Roman"/>
+          <w:sz w:val="24"/>
+          <w:szCs w:val="24"/>
+        </w:rPr>
+        <w:t>recorded</w:t>
+      </w:r>
+      <w:r>
+        <w:rPr>
+          <w:rFonts w:ascii="Times New Roman" w:hAnsi="Times New Roman" w:cs="Times New Roman"/>
+          <w:sz w:val="24"/>
+          <w:szCs w:val="24"/>
+        </w:rPr>
+        <w:t xml:space="preserve"> </w:t>
+      </w:r>
+      <w:r>
+        <w:rPr>
+          <w:rFonts w:ascii="Times New Roman" w:hAnsi="Times New Roman" w:cs="Times New Roman"/>
+          <w:sz w:val="24"/>
+          <w:szCs w:val="24"/>
+        </w:rPr>
+        <w:t>in meters.</w:t>
+      </w:r>
+      <w:r>
+        <w:rPr>
+          <w:rFonts w:ascii="Times New Roman" w:hAnsi="Times New Roman" w:cs="Times New Roman"/>
+          <w:sz w:val="24"/>
+          <w:szCs w:val="24"/>
+        </w:rPr>
+        <w:t xml:space="preserve"> Genus/Species names were also recorded.</w:t>
+      </w:r>
+      <w:r>
+        <w:rPr>
+          <w:rFonts w:ascii="Times New Roman" w:hAnsi="Times New Roman" w:cs="Times New Roman"/>
+          <w:sz w:val="24"/>
+          <w:szCs w:val="24"/>
+        </w:rPr>
+        <w:t xml:space="preserve"> </w:t>
+      </w:r>
+      <w:r>
+        <w:rPr>
+          <w:rFonts w:ascii="Times New Roman" w:hAnsi="Times New Roman" w:cs="Times New Roman"/>
+          <w:sz w:val="24"/>
+          <w:szCs w:val="24"/>
+        </w:rPr>
+        <w:t>There data points range across 250 genera and 250 species.</w:t>
+      </w:r>
+      <w:r>
+        <w:rPr>
+          <w:rFonts w:ascii="Times New Roman" w:hAnsi="Times New Roman" w:cs="Times New Roman"/>
+          <w:sz w:val="24"/>
+          <w:szCs w:val="24"/>
+        </w:rPr>
+        <w:t xml:space="preserve"> </w:t>
+      </w:r>
+      <w:r>
+        <w:rPr>
+          <w:rFonts w:ascii="Times New Roman" w:hAnsi="Times New Roman" w:cs="Times New Roman"/>
+          <w:sz w:val="24"/>
+          <w:szCs w:val="24"/>
+        </w:rPr>
+        <w:t>All analysis was done in R with standard packages and functions. The dataset was originally multiple datasets within a folder, but aspects of multiple spread sheets (primarily the genus and species of the moth specimens) were compiled together into a single sheet for easier access and analysis.</w:t>
+      </w:r>
+      <w:r>
+        <w:rPr>
+          <w:rFonts w:ascii="Times New Roman" w:hAnsi="Times New Roman" w:cs="Times New Roman"/>
+          <w:sz w:val="24"/>
+          <w:szCs w:val="24"/>
+        </w:rPr>
+        <w:t xml:space="preserve"> This study ended up with a total of 897 data points</w:t>
+      </w:r>
+      <w:r>
+        <w:rPr>
+          <w:rFonts w:ascii="Times New Roman" w:hAnsi="Times New Roman" w:cs="Times New Roman"/>
+          <w:sz w:val="24"/>
+          <w:szCs w:val="24"/>
+        </w:rPr>
+        <w:t xml:space="preserve"> containing the same range of elevation as the original data (40m – 2730m)</w:t>
+      </w:r>
+      <w:r>
+        <w:rPr>
+          <w:rFonts w:ascii="Times New Roman" w:hAnsi="Times New Roman" w:cs="Times New Roman"/>
+          <w:sz w:val="24"/>
+          <w:szCs w:val="24"/>
+        </w:rPr>
+        <w:t>.</w:t>
+      </w:r>
+      <w:r>
+        <w:rPr>
+          <w:rFonts w:ascii="Times New Roman" w:hAnsi="Times New Roman" w:cs="Times New Roman"/>
+          <w:sz w:val="24"/>
+          <w:szCs w:val="24"/>
+        </w:rPr>
+        <w:t xml:space="preserve"> </w:t>
+      </w:r>
+      <w:r>
+        <w:rPr>
+          <w:rFonts w:ascii="Times New Roman" w:hAnsi="Times New Roman" w:cs="Times New Roman"/>
+          <w:sz w:val="24"/>
+          <w:szCs w:val="24"/>
+        </w:rPr>
+        <w:t xml:space="preserve">Standard plotting methods were used to compare the elevation and wingspans of </w:t>
       </w:r>
       <w:r>
         <w:rPr>
@@ -654,7 +1270,93 @@
           <w:sz w:val="24"/>
           <w:szCs w:val="24"/>
         </w:rPr>
-        <w:t xml:space="preserve"> Statistical tests were all performed within R with built-in functions.</w:t>
+        <w:t xml:space="preserve"> Statistical tests were performed within R</w:t>
+      </w:r>
+      <w:r>
+        <w:rPr>
+          <w:rFonts w:ascii="Times New Roman" w:hAnsi="Times New Roman" w:cs="Times New Roman"/>
+          <w:sz w:val="24"/>
+          <w:szCs w:val="24"/>
+        </w:rPr>
+        <w:t>Studio</w:t>
+      </w:r>
+      <w:r>
+        <w:rPr>
+          <w:rFonts w:ascii="Times New Roman" w:hAnsi="Times New Roman" w:cs="Times New Roman"/>
+          <w:sz w:val="24"/>
+          <w:szCs w:val="24"/>
+        </w:rPr>
+        <w:t xml:space="preserve"> with built-in functions</w:t>
+      </w:r>
+      <w:r>
+        <w:rPr>
+          <w:rFonts w:ascii="Times New Roman" w:hAnsi="Times New Roman" w:cs="Times New Roman"/>
+          <w:sz w:val="24"/>
+          <w:szCs w:val="24"/>
+        </w:rPr>
+        <w:t xml:space="preserve">, specifically the </w:t>
+      </w:r>
+      <w:proofErr w:type="spellStart"/>
+      <w:proofErr w:type="gramStart"/>
+      <w:r>
+        <w:rPr>
+          <w:rFonts w:ascii="Times New Roman" w:hAnsi="Times New Roman" w:cs="Times New Roman"/>
+          <w:sz w:val="24"/>
+          <w:szCs w:val="24"/>
+        </w:rPr>
+        <w:t>cor</w:t>
+      </w:r>
+      <w:proofErr w:type="spellEnd"/>
+      <w:r>
+        <w:rPr>
+          <w:rFonts w:ascii="Times New Roman" w:hAnsi="Times New Roman" w:cs="Times New Roman"/>
+          <w:sz w:val="24"/>
+          <w:szCs w:val="24"/>
+        </w:rPr>
+        <w:t>(</w:t>
+      </w:r>
+      <w:proofErr w:type="gramEnd"/>
+      <w:r>
+        <w:rPr>
+          <w:rFonts w:ascii="Times New Roman" w:hAnsi="Times New Roman" w:cs="Times New Roman"/>
+          <w:sz w:val="24"/>
+          <w:szCs w:val="24"/>
+        </w:rPr>
+        <w:t>)</w:t>
+      </w:r>
+      <w:r>
+        <w:rPr>
+          <w:rFonts w:ascii="Times New Roman" w:hAnsi="Times New Roman" w:cs="Times New Roman"/>
+          <w:sz w:val="24"/>
+          <w:szCs w:val="24"/>
+        </w:rPr>
+        <w:t xml:space="preserve">, </w:t>
+      </w:r>
+      <w:proofErr w:type="spellStart"/>
+      <w:r>
+        <w:rPr>
+          <w:rFonts w:ascii="Times New Roman" w:hAnsi="Times New Roman" w:cs="Times New Roman"/>
+          <w:sz w:val="24"/>
+          <w:szCs w:val="24"/>
+        </w:rPr>
+        <w:t>abline</w:t>
+      </w:r>
+      <w:proofErr w:type="spellEnd"/>
+      <w:r>
+        <w:rPr>
+          <w:rFonts w:ascii="Times New Roman" w:hAnsi="Times New Roman" w:cs="Times New Roman"/>
+          <w:sz w:val="24"/>
+          <w:szCs w:val="24"/>
+        </w:rPr>
+        <w:t>(),</w:t>
+      </w:r>
+      <w:r>
+        <w:rPr>
+          <w:rFonts w:ascii="Times New Roman" w:hAnsi="Times New Roman" w:cs="Times New Roman"/>
+          <w:sz w:val="24"/>
+          <w:szCs w:val="24"/>
+        </w:rPr>
+        <w:t xml:space="preserve"> and summary() functions.</w:t>
       </w:r>
     </w:p>
     <w:p>
@@ -668,6 +1370,18 @@
           <w:sz w:val="24"/>
           <w:szCs w:val="24"/>
           <w:u w:val="single"/>
+        </w:rPr>
+      </w:pPr>
+    </w:p>
+    <w:p>
+      <w:pPr>
+        <w:spacing w:line="480" w:lineRule="auto"/>
+        <w:jc w:val="center"/>
+        <w:rPr>
+          <w:rFonts w:ascii="Times New Roman" w:hAnsi="Times New Roman" w:cs="Times New Roman"/>
+          <w:noProof/>
+          <w:sz w:val="24"/>
+          <w:szCs w:val="24"/>
         </w:rPr>
       </w:pPr>
     </w:p>
@@ -703,6 +1417,7 @@
           <w:szCs w:val="24"/>
           <w:u w:val="single"/>
         </w:rPr>
+        <w:lastRenderedPageBreak/>
         <w:t>Results</w:t>
       </w:r>
     </w:p>
@@ -724,7 +1439,7 @@
           <w:sz w:val="24"/>
           <w:szCs w:val="24"/>
         </w:rPr>
-        <w:t>The plot made using R found there</w:t>
+        <w:t>By constructing a plot in R</w:t>
       </w:r>
       <w:r>
         <w:rPr>
@@ -733,7 +1448,124 @@
           <w:sz w:val="24"/>
           <w:szCs w:val="24"/>
         </w:rPr>
-        <w:t xml:space="preserve"> was in fact a decent portion of correlation between the two parameters. The correlation coefficient between the elevation and moth wingspan was found to be 0.4309. The plot has many overlapping dots and dots of the same elevation as many were caught for sampling in large batches at a given site. There is a stair step-like pattern to the dots as they go up, but there is notably the most diversity in size of the wingspan size closer to the 1000m in elevation.</w:t>
+        <w:t>Studio</w:t>
+      </w:r>
+      <w:r>
+        <w:rPr>
+          <w:rFonts w:ascii="Times New Roman" w:hAnsi="Times New Roman" w:cs="Times New Roman"/>
+          <w:noProof/>
+          <w:sz w:val="24"/>
+          <w:szCs w:val="24"/>
+        </w:rPr>
+        <w:t xml:space="preserve">, </w:t>
+      </w:r>
+      <w:r>
+        <w:rPr>
+          <w:rFonts w:ascii="Times New Roman" w:hAnsi="Times New Roman" w:cs="Times New Roman"/>
+          <w:noProof/>
+          <w:sz w:val="24"/>
+          <w:szCs w:val="24"/>
+        </w:rPr>
+        <w:t>the</w:t>
+      </w:r>
+      <w:r>
+        <w:rPr>
+          <w:rFonts w:ascii="Times New Roman" w:hAnsi="Times New Roman" w:cs="Times New Roman"/>
+          <w:noProof/>
+          <w:sz w:val="24"/>
+          <w:szCs w:val="24"/>
+        </w:rPr>
+        <w:t xml:space="preserve"> discovery of</w:t>
+      </w:r>
+      <w:r>
+        <w:rPr>
+          <w:rFonts w:ascii="Times New Roman" w:hAnsi="Times New Roman" w:cs="Times New Roman"/>
+          <w:noProof/>
+          <w:sz w:val="24"/>
+          <w:szCs w:val="24"/>
+        </w:rPr>
+        <w:t xml:space="preserve"> a</w:t>
+      </w:r>
+      <w:r>
+        <w:rPr>
+          <w:rFonts w:ascii="Times New Roman" w:hAnsi="Times New Roman" w:cs="Times New Roman"/>
+          <w:noProof/>
+          <w:sz w:val="24"/>
+          <w:szCs w:val="24"/>
+        </w:rPr>
+        <w:t xml:space="preserve"> suggestible visual correlation was found between the two parameters.</w:t>
+      </w:r>
+      <w:r>
+        <w:rPr>
+          <w:rFonts w:ascii="Times New Roman" w:hAnsi="Times New Roman" w:cs="Times New Roman"/>
+          <w:noProof/>
+          <w:sz w:val="24"/>
+          <w:szCs w:val="24"/>
+        </w:rPr>
+        <w:t xml:space="preserve"> </w:t>
+      </w:r>
+      <w:r>
+        <w:rPr>
+          <w:rFonts w:ascii="Times New Roman" w:hAnsi="Times New Roman" w:cs="Times New Roman"/>
+          <w:noProof/>
+          <w:sz w:val="24"/>
+          <w:szCs w:val="24"/>
+        </w:rPr>
+        <w:t>The correlation coefficient between the elevation and moth wingspan was found to be 0.</w:t>
+      </w:r>
+      <w:r>
+        <w:rPr>
+          <w:rFonts w:ascii="Times New Roman" w:hAnsi="Times New Roman" w:cs="Times New Roman"/>
+          <w:noProof/>
+          <w:sz w:val="24"/>
+          <w:szCs w:val="24"/>
+        </w:rPr>
+        <w:t>5 (found using standard cor</w:t>
+      </w:r>
+      <w:r>
+        <w:rPr>
+          <w:rFonts w:ascii="Times New Roman" w:hAnsi="Times New Roman" w:cs="Times New Roman"/>
+          <w:noProof/>
+          <w:sz w:val="24"/>
+          <w:szCs w:val="24"/>
+        </w:rPr>
+        <w:t>()</w:t>
+      </w:r>
+      <w:r>
+        <w:rPr>
+          <w:rFonts w:ascii="Times New Roman" w:hAnsi="Times New Roman" w:cs="Times New Roman"/>
+          <w:noProof/>
+          <w:sz w:val="24"/>
+          <w:szCs w:val="24"/>
+        </w:rPr>
+        <w:t xml:space="preserve"> function in RStudio).</w:t>
+      </w:r>
+      <w:r>
+        <w:rPr>
+          <w:rFonts w:ascii="Times New Roman" w:hAnsi="Times New Roman" w:cs="Times New Roman"/>
+          <w:noProof/>
+          <w:sz w:val="24"/>
+          <w:szCs w:val="24"/>
+        </w:rPr>
+        <w:t xml:space="preserve"> The plot has many overlapping dots as </w:t>
+      </w:r>
+      <w:r>
+        <w:rPr>
+          <w:rFonts w:ascii="Times New Roman" w:hAnsi="Times New Roman" w:cs="Times New Roman"/>
+          <w:noProof/>
+          <w:sz w:val="24"/>
+          <w:szCs w:val="24"/>
+        </w:rPr>
+        <w:t>the specimens were gathered using the aforementioned light traps</w:t>
+      </w:r>
+      <w:r>
+        <w:rPr>
+          <w:rFonts w:ascii="Times New Roman" w:hAnsi="Times New Roman" w:cs="Times New Roman"/>
+          <w:noProof/>
+          <w:sz w:val="24"/>
+          <w:szCs w:val="24"/>
+        </w:rPr>
+        <w:t>. There is a stair step-like pattern to the dots as they go up, but there is notably the most diversity in size of the wingspan size closer to the 1000m in elevation.</w:t>
       </w:r>
     </w:p>
     <w:p>
@@ -751,10 +1583,10 @@
       <w:r>
         <w:lastRenderedPageBreak/>
         <w:drawing>
-          <wp:inline distT="0" distB="0" distL="0" distR="0" wp14:anchorId="47BAC197" wp14:editId="0EC3F146">
-            <wp:extent cx="5210175" cy="5303938"/>
+          <wp:inline distT="0" distB="0" distL="0" distR="0" wp14:anchorId="369B4C9E" wp14:editId="1C1C4C41">
+            <wp:extent cx="5686425" cy="5677920"/>
             <wp:effectExtent l="0" t="0" r="0" b="0"/>
-            <wp:docPr id="3" name="Picture 3"/>
+            <wp:docPr id="1" name="Picture 1"/>
             <wp:cNvGraphicFramePr>
               <a:graphicFrameLocks xmlns:a="http://schemas.openxmlformats.org/drawingml/2006/main" noChangeAspect="1"/>
             </wp:cNvGraphicFramePr>
@@ -762,13 +1594,13 @@
               <a:graphicData uri="http://schemas.openxmlformats.org/drawingml/2006/picture">
                 <pic:pic xmlns:pic="http://schemas.openxmlformats.org/drawingml/2006/picture">
                   <pic:nvPicPr>
-                    <pic:cNvPr id="0" name="Picture 3"/>
+                    <pic:cNvPr id="0" name="Picture 1"/>
                     <pic:cNvPicPr>
                       <a:picLocks noChangeAspect="1" noChangeArrowheads="1"/>
                     </pic:cNvPicPr>
                   </pic:nvPicPr>
                   <pic:blipFill>
-                    <a:blip r:embed="rId6">
+                    <a:blip r:embed="rId7">
                       <a:extLst>
                         <a:ext uri="{28A0092B-C50C-407E-A947-70E740481C1C}">
                           <a14:useLocalDpi xmlns:a14="http://schemas.microsoft.com/office/drawing/2010/main" val="0"/>
@@ -783,7 +1615,7 @@
                   <pic:spPr bwMode="auto">
                     <a:xfrm>
                       <a:off x="0" y="0"/>
-                      <a:ext cx="5230793" cy="5324927"/>
+                      <a:ext cx="5687403" cy="5678896"/>
                     </a:xfrm>
                     <a:prstGeom prst="rect">
                       <a:avLst/>
@@ -832,26 +1664,146 @@
         </w:rPr>
         <w:t>Blue points represent moth specimens in the study. The red line indicates the trend following the average pattern between the elevation and wingspan values.</w:t>
       </w:r>
-    </w:p>
-    <w:p>
-      <w:pPr>
-        <w:rPr>
-          <w:rFonts w:ascii="Times New Roman" w:hAnsi="Times New Roman" w:cs="Times New Roman"/>
-          <w:sz w:val="24"/>
-          <w:szCs w:val="24"/>
-        </w:rPr>
-      </w:pPr>
-    </w:p>
-    <w:p>
-      <w:pPr>
-        <w:spacing w:line="480" w:lineRule="auto"/>
+      <w:r>
+        <w:rPr>
+          <w:rFonts w:ascii="Times New Roman" w:hAnsi="Times New Roman" w:cs="Times New Roman"/>
+          <w:sz w:val="24"/>
+          <w:szCs w:val="24"/>
+        </w:rPr>
+        <w:t xml:space="preserve"> The y-intercept is located at </w:t>
+      </w:r>
+      <w:r>
+        <w:rPr>
+          <w:rFonts w:ascii="Times New Roman" w:hAnsi="Times New Roman" w:cs="Times New Roman"/>
+          <w:sz w:val="24"/>
+          <w:szCs w:val="24"/>
+        </w:rPr>
+        <w:t>y = 2.6. A correlation coefficient of 0.5 was found.</w:t>
+      </w:r>
+    </w:p>
+    <w:p>
+      <w:pPr>
+        <w:spacing w:line="480" w:lineRule="auto"/>
+        <w:ind w:firstLine="720"/>
+        <w:rPr>
+          <w:rFonts w:ascii="Times New Roman" w:hAnsi="Times New Roman" w:cs="Times New Roman"/>
+          <w:sz w:val="24"/>
+          <w:szCs w:val="24"/>
+        </w:rPr>
+      </w:pPr>
+      <w:r>
+        <w:rPr>
+          <w:rFonts w:ascii="Times New Roman" w:hAnsi="Times New Roman" w:cs="Times New Roman"/>
+          <w:sz w:val="24"/>
+          <w:szCs w:val="24"/>
+        </w:rPr>
+        <w:t xml:space="preserve">A second figure was created to illustrate the frequency of moths within 500-meter intervals of elevation. Interestingly, 1001m-1500m showed the highest frequency at 233.  </w:t>
+      </w:r>
+      <w:r>
+        <w:rPr>
+          <w:rFonts w:ascii="Times New Roman" w:hAnsi="Times New Roman" w:cs="Times New Roman"/>
+          <w:sz w:val="24"/>
+          <w:szCs w:val="24"/>
+        </w:rPr>
+        <w:t>0m-</w:t>
+      </w:r>
+      <w:r>
+        <w:rPr>
+          <w:rFonts w:ascii="Times New Roman" w:hAnsi="Times New Roman" w:cs="Times New Roman"/>
+          <w:sz w:val="24"/>
+          <w:szCs w:val="24"/>
+        </w:rPr>
+        <w:lastRenderedPageBreak/>
+        <w:t xml:space="preserve">500m and 2001m-2500m also had higher frequencies at 210 and </w:t>
+      </w:r>
+      <w:r>
+        <w:rPr>
+          <w:rFonts w:ascii="Times New Roman" w:hAnsi="Times New Roman" w:cs="Times New Roman"/>
+          <w:sz w:val="24"/>
+          <w:szCs w:val="24"/>
+        </w:rPr>
+        <w:t>190,</w:t>
+      </w:r>
+      <w:r>
+        <w:rPr>
+          <w:rFonts w:ascii="Times New Roman" w:hAnsi="Times New Roman" w:cs="Times New Roman"/>
+          <w:sz w:val="24"/>
+          <w:szCs w:val="24"/>
+        </w:rPr>
+        <w:t xml:space="preserve"> respectively.</w:t>
+      </w:r>
+      <w:r>
+        <w:rPr>
+          <w:rFonts w:ascii="Times New Roman" w:hAnsi="Times New Roman" w:cs="Times New Roman"/>
+          <w:sz w:val="24"/>
+          <w:szCs w:val="24"/>
+        </w:rPr>
+        <w:t xml:space="preserve"> 2501m-3000m showed the lowest frequency at 36. 501m-1000m and 1501m-2000m were also on the lower side at 115 and 110, respectively. </w:t>
+      </w:r>
+    </w:p>
+    <w:p>
+      <w:pPr>
+        <w:spacing w:line="480" w:lineRule="auto"/>
+      </w:pPr>
+      <w:r>
+        <w:drawing>
+          <wp:inline distT="0" distB="0" distL="0" distR="0" wp14:anchorId="783A4F47" wp14:editId="2EBBC0B4">
+            <wp:extent cx="5943600" cy="5934710"/>
+            <wp:effectExtent l="0" t="0" r="0" b="0"/>
+            <wp:docPr id="2" name="Picture 2"/>
+            <wp:cNvGraphicFramePr>
+              <a:graphicFrameLocks xmlns:a="http://schemas.openxmlformats.org/drawingml/2006/main" noChangeAspect="1"/>
+            </wp:cNvGraphicFramePr>
+            <a:graphic xmlns:a="http://schemas.openxmlformats.org/drawingml/2006/main">
+              <a:graphicData uri="http://schemas.openxmlformats.org/drawingml/2006/picture">
+                <pic:pic xmlns:pic="http://schemas.openxmlformats.org/drawingml/2006/picture">
+                  <pic:nvPicPr>
+                    <pic:cNvPr id="0" name="Picture 2"/>
+                    <pic:cNvPicPr>
+                      <a:picLocks noChangeAspect="1" noChangeArrowheads="1"/>
+                    </pic:cNvPicPr>
+                  </pic:nvPicPr>
+                  <pic:blipFill>
+                    <a:blip r:embed="rId8">
+                      <a:extLst>
+                        <a:ext uri="{28A0092B-C50C-407E-A947-70E740481C1C}">
+                          <a14:useLocalDpi xmlns:a14="http://schemas.microsoft.com/office/drawing/2010/main" val="0"/>
+                        </a:ext>
+                      </a:extLst>
+                    </a:blip>
+                    <a:srcRect/>
+                    <a:stretch>
+                      <a:fillRect/>
+                    </a:stretch>
+                  </pic:blipFill>
+                  <pic:spPr bwMode="auto">
+                    <a:xfrm>
+                      <a:off x="0" y="0"/>
+                      <a:ext cx="5943600" cy="5934710"/>
+                    </a:xfrm>
+                    <a:prstGeom prst="rect">
+                      <a:avLst/>
+                    </a:prstGeom>
+                    <a:noFill/>
+                    <a:ln>
+                      <a:noFill/>
+                    </a:ln>
+                  </pic:spPr>
+                </pic:pic>
+              </a:graphicData>
+            </a:graphic>
+          </wp:inline>
+        </w:drawing>
+      </w:r>
+    </w:p>
+    <w:p>
+      <w:pPr>
         <w:rPr>
           <w:rFonts w:ascii="Times New Roman" w:hAnsi="Times New Roman" w:cs="Times New Roman"/>
           <w:b/>
           <w:bCs/>
           <w:sz w:val="24"/>
           <w:szCs w:val="24"/>
-          <w:u w:val="single"/>
         </w:rPr>
       </w:pPr>
       <w:r>
@@ -861,203 +1813,66 @@
           <w:bCs/>
           <w:sz w:val="24"/>
           <w:szCs w:val="24"/>
-          <w:u w:val="single"/>
-        </w:rPr>
-        <w:t>Conclusion</w:t>
-      </w:r>
-    </w:p>
-    <w:p>
-      <w:pPr>
-        <w:spacing w:line="480" w:lineRule="auto"/>
-        <w:ind w:firstLine="720"/>
-        <w:rPr>
-          <w:rFonts w:ascii="Times New Roman" w:hAnsi="Times New Roman" w:cs="Times New Roman"/>
-          <w:sz w:val="24"/>
-          <w:szCs w:val="24"/>
-        </w:rPr>
-      </w:pPr>
-      <w:r>
-        <w:rPr>
-          <w:rFonts w:ascii="Times New Roman" w:hAnsi="Times New Roman" w:cs="Times New Roman"/>
-          <w:sz w:val="24"/>
-          <w:szCs w:val="24"/>
-        </w:rPr>
-        <w:t xml:space="preserve">The data and analysis of said data seems to implicate that there is a low positive correlation between </w:t>
-      </w:r>
-      <w:r>
-        <w:rPr>
-          <w:rFonts w:ascii="Times New Roman" w:hAnsi="Times New Roman" w:cs="Times New Roman"/>
-          <w:sz w:val="24"/>
-          <w:szCs w:val="24"/>
-        </w:rPr>
-        <w:t xml:space="preserve">moth wingspan length and elevation. Elevations around 1000m seemed to </w:t>
-      </w:r>
-      <w:r>
-        <w:rPr>
-          <w:rFonts w:ascii="Times New Roman" w:hAnsi="Times New Roman" w:cs="Times New Roman"/>
-          <w:sz w:val="24"/>
-          <w:szCs w:val="24"/>
-        </w:rPr>
-        <w:lastRenderedPageBreak/>
-        <w:t>give the most diverse set of wingspan lengths. This could potentially be due to some sort of ecological sweet spot that the moths are able to take advantage of in that given altitude. It isn’t clear that all ectotherms behave in this manner, but this bit of evidence helps us understand more about the elevation and size relationship of moths, and to a smaller extent ectotherms at large.</w:t>
-      </w:r>
-    </w:p>
-    <w:p>
-      <w:pPr>
-        <w:spacing w:line="480" w:lineRule="auto"/>
-        <w:ind w:firstLine="720"/>
-        <w:rPr>
-          <w:rFonts w:ascii="Times New Roman" w:hAnsi="Times New Roman" w:cs="Times New Roman"/>
-          <w:sz w:val="24"/>
-          <w:szCs w:val="24"/>
-        </w:rPr>
-      </w:pPr>
-    </w:p>
-    <w:p>
-      <w:pPr>
-        <w:spacing w:line="480" w:lineRule="auto"/>
-        <w:ind w:firstLine="720"/>
-        <w:rPr>
-          <w:rFonts w:ascii="Times New Roman" w:hAnsi="Times New Roman" w:cs="Times New Roman"/>
-          <w:sz w:val="24"/>
-          <w:szCs w:val="24"/>
-        </w:rPr>
-      </w:pPr>
-    </w:p>
-    <w:p>
-      <w:pPr>
-        <w:spacing w:line="480" w:lineRule="auto"/>
-        <w:ind w:firstLine="720"/>
-        <w:rPr>
-          <w:rFonts w:ascii="Times New Roman" w:hAnsi="Times New Roman" w:cs="Times New Roman"/>
-          <w:sz w:val="24"/>
-          <w:szCs w:val="24"/>
-        </w:rPr>
-      </w:pPr>
-    </w:p>
-    <w:p>
-      <w:pPr>
-        <w:spacing w:line="480" w:lineRule="auto"/>
-        <w:ind w:firstLine="720"/>
-        <w:rPr>
-          <w:rFonts w:ascii="Times New Roman" w:hAnsi="Times New Roman" w:cs="Times New Roman"/>
-          <w:sz w:val="24"/>
-          <w:szCs w:val="24"/>
-        </w:rPr>
-      </w:pPr>
-    </w:p>
-    <w:p>
-      <w:pPr>
-        <w:spacing w:line="480" w:lineRule="auto"/>
-        <w:ind w:firstLine="720"/>
-        <w:rPr>
-          <w:rFonts w:ascii="Times New Roman" w:hAnsi="Times New Roman" w:cs="Times New Roman"/>
-          <w:sz w:val="24"/>
-          <w:szCs w:val="24"/>
-        </w:rPr>
-      </w:pPr>
-    </w:p>
-    <w:p>
-      <w:pPr>
-        <w:spacing w:line="480" w:lineRule="auto"/>
-        <w:ind w:firstLine="720"/>
-        <w:rPr>
-          <w:rFonts w:ascii="Times New Roman" w:hAnsi="Times New Roman" w:cs="Times New Roman"/>
-          <w:sz w:val="24"/>
-          <w:szCs w:val="24"/>
-        </w:rPr>
-      </w:pPr>
-    </w:p>
-    <w:p>
-      <w:pPr>
-        <w:spacing w:line="480" w:lineRule="auto"/>
-        <w:ind w:firstLine="720"/>
-        <w:rPr>
-          <w:rFonts w:ascii="Times New Roman" w:hAnsi="Times New Roman" w:cs="Times New Roman"/>
-          <w:sz w:val="24"/>
-          <w:szCs w:val="24"/>
-        </w:rPr>
-      </w:pPr>
-    </w:p>
-    <w:p>
-      <w:pPr>
-        <w:spacing w:line="480" w:lineRule="auto"/>
-        <w:ind w:firstLine="720"/>
-        <w:rPr>
-          <w:rFonts w:ascii="Times New Roman" w:hAnsi="Times New Roman" w:cs="Times New Roman"/>
-          <w:sz w:val="24"/>
-          <w:szCs w:val="24"/>
-        </w:rPr>
-      </w:pPr>
-    </w:p>
-    <w:p>
-      <w:pPr>
-        <w:spacing w:line="480" w:lineRule="auto"/>
-        <w:ind w:firstLine="720"/>
-        <w:rPr>
-          <w:rFonts w:ascii="Times New Roman" w:hAnsi="Times New Roman" w:cs="Times New Roman"/>
-          <w:sz w:val="24"/>
-          <w:szCs w:val="24"/>
-        </w:rPr>
-      </w:pPr>
-    </w:p>
-    <w:p>
-      <w:pPr>
-        <w:spacing w:line="480" w:lineRule="auto"/>
-        <w:ind w:firstLine="720"/>
-        <w:rPr>
-          <w:rFonts w:ascii="Times New Roman" w:hAnsi="Times New Roman" w:cs="Times New Roman"/>
-          <w:sz w:val="24"/>
-          <w:szCs w:val="24"/>
-        </w:rPr>
-      </w:pPr>
-    </w:p>
-    <w:p>
-      <w:pPr>
-        <w:spacing w:line="480" w:lineRule="auto"/>
-        <w:ind w:firstLine="720"/>
-        <w:rPr>
-          <w:rFonts w:ascii="Times New Roman" w:hAnsi="Times New Roman" w:cs="Times New Roman"/>
-          <w:sz w:val="24"/>
-          <w:szCs w:val="24"/>
-        </w:rPr>
-      </w:pPr>
-    </w:p>
-    <w:p>
-      <w:pPr>
-        <w:spacing w:line="480" w:lineRule="auto"/>
-        <w:ind w:firstLine="720"/>
-        <w:rPr>
-          <w:rFonts w:ascii="Times New Roman" w:hAnsi="Times New Roman" w:cs="Times New Roman"/>
-          <w:sz w:val="24"/>
-          <w:szCs w:val="24"/>
-        </w:rPr>
-      </w:pPr>
-    </w:p>
-    <w:p>
-      <w:pPr>
-        <w:spacing w:line="480" w:lineRule="auto"/>
-        <w:ind w:firstLine="720"/>
-        <w:rPr>
-          <w:rFonts w:ascii="Times New Roman" w:hAnsi="Times New Roman" w:cs="Times New Roman"/>
-          <w:sz w:val="24"/>
-          <w:szCs w:val="24"/>
-        </w:rPr>
-      </w:pPr>
-    </w:p>
-    <w:p>
-      <w:pPr>
-        <w:spacing w:line="480" w:lineRule="auto"/>
-        <w:ind w:firstLine="720"/>
-        <w:rPr>
-          <w:rFonts w:ascii="Times New Roman" w:hAnsi="Times New Roman" w:cs="Times New Roman"/>
-          <w:sz w:val="24"/>
-          <w:szCs w:val="24"/>
-        </w:rPr>
-      </w:pPr>
-    </w:p>
-    <w:p>
-      <w:pPr>
+        </w:rPr>
+        <w:t>Figure 2.</w:t>
+      </w:r>
+    </w:p>
+    <w:p>
+      <w:pPr>
+        <w:rPr>
+          <w:rFonts w:ascii="Times New Roman" w:hAnsi="Times New Roman" w:cs="Times New Roman"/>
+          <w:sz w:val="24"/>
+          <w:szCs w:val="24"/>
+        </w:rPr>
+      </w:pPr>
+      <w:r>
+        <w:rPr>
+          <w:rFonts w:ascii="Times New Roman" w:hAnsi="Times New Roman" w:cs="Times New Roman"/>
+          <w:sz w:val="24"/>
+          <w:szCs w:val="24"/>
+        </w:rPr>
+        <w:t>Vertical blue lines indicate frequency of moths. X-axis tick labels indicate 500m elevation ranges at which the moths were grouped for this figure.</w:t>
+      </w:r>
+    </w:p>
+    <w:p>
+      <w:pPr>
+        <w:rPr>
+          <w:rFonts w:ascii="Times New Roman" w:hAnsi="Times New Roman" w:cs="Times New Roman"/>
+          <w:sz w:val="24"/>
+          <w:szCs w:val="24"/>
+        </w:rPr>
+      </w:pPr>
+    </w:p>
+    <w:p>
+      <w:pPr>
+        <w:rPr>
+          <w:rFonts w:ascii="Times New Roman" w:hAnsi="Times New Roman" w:cs="Times New Roman"/>
+          <w:sz w:val="24"/>
+          <w:szCs w:val="24"/>
+        </w:rPr>
+      </w:pPr>
+    </w:p>
+    <w:p>
+      <w:pPr>
+        <w:rPr>
+          <w:rFonts w:ascii="Times New Roman" w:hAnsi="Times New Roman" w:cs="Times New Roman"/>
+          <w:sz w:val="24"/>
+          <w:szCs w:val="24"/>
+        </w:rPr>
+      </w:pPr>
+    </w:p>
+    <w:p>
+      <w:pPr>
+        <w:rPr>
+          <w:rFonts w:ascii="Times New Roman" w:hAnsi="Times New Roman" w:cs="Times New Roman"/>
+          <w:sz w:val="24"/>
+          <w:szCs w:val="24"/>
+        </w:rPr>
+      </w:pPr>
+    </w:p>
+    <w:p>
+      <w:pPr>
+        <w:spacing w:line="480" w:lineRule="auto"/>
         <w:rPr>
           <w:rFonts w:ascii="Times New Roman" w:hAnsi="Times New Roman" w:cs="Times New Roman"/>
           <w:b/>
@@ -1067,15 +1882,6 @@
           <w:u w:val="single"/>
         </w:rPr>
       </w:pPr>
-    </w:p>
-    <w:p>
-      <w:pPr>
-        <w:rPr>
-          <w:rFonts w:ascii="Times New Roman" w:hAnsi="Times New Roman" w:cs="Times New Roman"/>
-          <w:sz w:val="24"/>
-          <w:szCs w:val="24"/>
-        </w:rPr>
-      </w:pPr>
       <w:r>
         <w:rPr>
           <w:rFonts w:ascii="Times New Roman" w:hAnsi="Times New Roman" w:cs="Times New Roman"/>
@@ -1085,11 +1891,417 @@
           <w:szCs w:val="24"/>
           <w:u w:val="single"/>
         </w:rPr>
+        <w:t>Discussion</w:t>
+      </w:r>
+    </w:p>
+    <w:p>
+      <w:pPr>
+        <w:spacing w:line="480" w:lineRule="auto"/>
+        <w:ind w:firstLine="720"/>
+        <w:rPr>
+          <w:rFonts w:ascii="Times New Roman" w:hAnsi="Times New Roman" w:cs="Times New Roman"/>
+          <w:sz w:val="24"/>
+          <w:szCs w:val="24"/>
+        </w:rPr>
+      </w:pPr>
+      <w:r>
+        <w:rPr>
+          <w:rFonts w:ascii="Times New Roman" w:hAnsi="Times New Roman" w:cs="Times New Roman"/>
+          <w:sz w:val="24"/>
+          <w:szCs w:val="24"/>
+        </w:rPr>
+        <w:t xml:space="preserve">The first thing that should be discussed is the potential issues that are in the methods, data, and analysis. Human error for measurements, identification, etc... are always a potential issue in research. </w:t>
+      </w:r>
+      <w:r>
+        <w:rPr>
+          <w:rFonts w:ascii="Times New Roman" w:hAnsi="Times New Roman" w:cs="Times New Roman"/>
+          <w:sz w:val="24"/>
+          <w:szCs w:val="24"/>
+        </w:rPr>
+        <w:t>The method used in capturing the moths for identification/measurements is also a potential flaw. The traps being set at a certain elevation for a long period of time could give somewhat biased results opposed to searching and picking them out individually. It is not particularly easy to determine whether the elevation where a moth is found is where it spends most of its time. This would be a potential issue regardless of the capturing method, unless each moth gathered was followed for an extended period before being captured (which seems somewhat unfeasible). Only using a single study for data points is also a potential issue. The study itself is large and extensive in many ways, but only covers regions of Costa Rica over the span of about a year. As previously stated, this is a somewhat less researched topic, meaning that available data is harder to find and come by.</w:t>
+      </w:r>
+    </w:p>
+    <w:p>
+      <w:pPr>
+        <w:spacing w:line="480" w:lineRule="auto"/>
+        <w:ind w:firstLine="720"/>
+        <w:rPr>
+          <w:rFonts w:ascii="Times New Roman" w:hAnsi="Times New Roman" w:cs="Times New Roman"/>
+          <w:sz w:val="24"/>
+          <w:szCs w:val="24"/>
+        </w:rPr>
+      </w:pPr>
+      <w:r>
+        <w:rPr>
+          <w:rFonts w:ascii="Times New Roman" w:hAnsi="Times New Roman" w:cs="Times New Roman"/>
+          <w:sz w:val="24"/>
+          <w:szCs w:val="24"/>
+        </w:rPr>
+        <w:t xml:space="preserve">The data and analysis of said data seems to implicate that there is a </w:t>
+      </w:r>
+      <w:r>
+        <w:rPr>
+          <w:rFonts w:ascii="Times New Roman" w:hAnsi="Times New Roman" w:cs="Times New Roman"/>
+          <w:sz w:val="24"/>
+          <w:szCs w:val="24"/>
+        </w:rPr>
+        <w:t>moderate</w:t>
+      </w:r>
+      <w:r>
+        <w:rPr>
+          <w:rFonts w:ascii="Times New Roman" w:hAnsi="Times New Roman" w:cs="Times New Roman"/>
+          <w:sz w:val="24"/>
+          <w:szCs w:val="24"/>
+        </w:rPr>
+        <w:t xml:space="preserve"> positive correlation</w:t>
+      </w:r>
+      <w:r>
+        <w:rPr>
+          <w:rFonts w:ascii="Times New Roman" w:hAnsi="Times New Roman" w:cs="Times New Roman"/>
+          <w:sz w:val="24"/>
+          <w:szCs w:val="24"/>
+        </w:rPr>
+        <w:t xml:space="preserve"> (0.5)</w:t>
+      </w:r>
+      <w:r>
+        <w:rPr>
+          <w:rFonts w:ascii="Times New Roman" w:hAnsi="Times New Roman" w:cs="Times New Roman"/>
+          <w:sz w:val="24"/>
+          <w:szCs w:val="24"/>
+        </w:rPr>
+        <w:t xml:space="preserve"> between </w:t>
+      </w:r>
+      <w:r>
+        <w:rPr>
+          <w:rFonts w:ascii="Times New Roman" w:hAnsi="Times New Roman" w:cs="Times New Roman"/>
+          <w:sz w:val="24"/>
+          <w:szCs w:val="24"/>
+        </w:rPr>
+        <w:t>moth wingspan length and elevation. Elevations around 1000m</w:t>
+      </w:r>
+      <w:r>
+        <w:rPr>
+          <w:rFonts w:ascii="Times New Roman" w:hAnsi="Times New Roman" w:cs="Times New Roman"/>
+          <w:sz w:val="24"/>
+          <w:szCs w:val="24"/>
+        </w:rPr>
+        <w:t>-1500m</w:t>
+      </w:r>
+      <w:r>
+        <w:rPr>
+          <w:rFonts w:ascii="Times New Roman" w:hAnsi="Times New Roman" w:cs="Times New Roman"/>
+          <w:sz w:val="24"/>
+          <w:szCs w:val="24"/>
+        </w:rPr>
+        <w:t xml:space="preserve"> seemed to </w:t>
+      </w:r>
+      <w:r>
+        <w:rPr>
+          <w:rFonts w:ascii="Times New Roman" w:hAnsi="Times New Roman" w:cs="Times New Roman"/>
+          <w:sz w:val="24"/>
+          <w:szCs w:val="24"/>
+        </w:rPr>
+        <w:t>have the highest frequency of moths.</w:t>
+      </w:r>
+      <w:r>
+        <w:rPr>
+          <w:rFonts w:ascii="Times New Roman" w:hAnsi="Times New Roman" w:cs="Times New Roman"/>
+          <w:sz w:val="24"/>
+          <w:szCs w:val="24"/>
+        </w:rPr>
+        <w:t xml:space="preserve"> This could potentially be due to some sort of ecological sweet spot that the moths are able to take advantage of in that given altitude.</w:t>
+      </w:r>
+      <w:r>
+        <w:rPr>
+          <w:rFonts w:ascii="Times New Roman" w:hAnsi="Times New Roman" w:cs="Times New Roman"/>
+          <w:sz w:val="24"/>
+          <w:szCs w:val="24"/>
+        </w:rPr>
+        <w:t xml:space="preserve"> The 0m-500m range has the longest range of wingspan sizes according to this data/analysis, potentially suggesting that lower altitudes are more hospitable to moths of all sizes, while certain higher elevations are more suited for specifically larger ones. </w:t>
+      </w:r>
+      <w:r>
+        <w:rPr>
+          <w:rFonts w:ascii="Times New Roman" w:hAnsi="Times New Roman" w:cs="Times New Roman"/>
+          <w:sz w:val="24"/>
+          <w:szCs w:val="24"/>
+        </w:rPr>
+        <w:t xml:space="preserve">It isn’t clear that all ectotherms behave in </w:t>
+      </w:r>
+      <w:r>
+        <w:rPr>
+          <w:rFonts w:ascii="Times New Roman" w:hAnsi="Times New Roman" w:cs="Times New Roman"/>
+          <w:sz w:val="24"/>
+          <w:szCs w:val="24"/>
+        </w:rPr>
+        <w:lastRenderedPageBreak/>
+        <w:t xml:space="preserve">this manner, but this bit of evidence helps us understand more about the elevation and size relationship of moths, and to a smaller extent </w:t>
+      </w:r>
+      <w:proofErr w:type="gramStart"/>
+      <w:r>
+        <w:rPr>
+          <w:rFonts w:ascii="Times New Roman" w:hAnsi="Times New Roman" w:cs="Times New Roman"/>
+          <w:sz w:val="24"/>
+          <w:szCs w:val="24"/>
+        </w:rPr>
+        <w:t>ectotherms</w:t>
+      </w:r>
+      <w:proofErr w:type="gramEnd"/>
+      <w:r>
+        <w:rPr>
+          <w:rFonts w:ascii="Times New Roman" w:hAnsi="Times New Roman" w:cs="Times New Roman"/>
+          <w:sz w:val="24"/>
+          <w:szCs w:val="24"/>
+        </w:rPr>
+        <w:t xml:space="preserve"> at large.</w:t>
+      </w:r>
+    </w:p>
+    <w:p>
+      <w:pPr>
+        <w:spacing w:line="480" w:lineRule="auto"/>
+        <w:ind w:firstLine="720"/>
+        <w:rPr>
+          <w:rFonts w:ascii="Times New Roman" w:hAnsi="Times New Roman" w:cs="Times New Roman"/>
+          <w:sz w:val="24"/>
+          <w:szCs w:val="24"/>
+        </w:rPr>
+      </w:pPr>
+    </w:p>
+    <w:p>
+      <w:pPr>
+        <w:rPr>
+          <w:rFonts w:ascii="Times New Roman" w:hAnsi="Times New Roman" w:cs="Times New Roman"/>
+          <w:sz w:val="24"/>
+          <w:szCs w:val="24"/>
+        </w:rPr>
+      </w:pPr>
+    </w:p>
+    <w:p>
+      <w:pPr>
+        <w:rPr>
+          <w:rFonts w:ascii="Times New Roman" w:hAnsi="Times New Roman" w:cs="Times New Roman"/>
+          <w:sz w:val="24"/>
+          <w:szCs w:val="24"/>
+        </w:rPr>
+      </w:pPr>
+    </w:p>
+    <w:p>
+      <w:pPr>
+        <w:rPr>
+          <w:rFonts w:ascii="Times New Roman" w:hAnsi="Times New Roman" w:cs="Times New Roman"/>
+          <w:sz w:val="24"/>
+          <w:szCs w:val="24"/>
+        </w:rPr>
+      </w:pPr>
+    </w:p>
+    <w:p>
+      <w:pPr>
+        <w:rPr>
+          <w:rFonts w:ascii="Times New Roman" w:hAnsi="Times New Roman" w:cs="Times New Roman"/>
+          <w:sz w:val="24"/>
+          <w:szCs w:val="24"/>
+        </w:rPr>
+      </w:pPr>
+    </w:p>
+    <w:p>
+      <w:pPr>
+        <w:rPr>
+          <w:rFonts w:ascii="Times New Roman" w:hAnsi="Times New Roman" w:cs="Times New Roman"/>
+          <w:sz w:val="24"/>
+          <w:szCs w:val="24"/>
+        </w:rPr>
+      </w:pPr>
+    </w:p>
+    <w:p>
+      <w:pPr>
+        <w:rPr>
+          <w:rFonts w:ascii="Times New Roman" w:hAnsi="Times New Roman" w:cs="Times New Roman"/>
+          <w:sz w:val="24"/>
+          <w:szCs w:val="24"/>
+        </w:rPr>
+      </w:pPr>
+    </w:p>
+    <w:p>
+      <w:pPr>
+        <w:rPr>
+          <w:rFonts w:ascii="Times New Roman" w:hAnsi="Times New Roman" w:cs="Times New Roman"/>
+          <w:sz w:val="24"/>
+          <w:szCs w:val="24"/>
+        </w:rPr>
+      </w:pPr>
+    </w:p>
+    <w:p>
+      <w:pPr>
+        <w:rPr>
+          <w:rFonts w:ascii="Times New Roman" w:hAnsi="Times New Roman" w:cs="Times New Roman"/>
+          <w:sz w:val="24"/>
+          <w:szCs w:val="24"/>
+        </w:rPr>
+      </w:pPr>
+    </w:p>
+    <w:p>
+      <w:pPr>
+        <w:rPr>
+          <w:rFonts w:ascii="Times New Roman" w:hAnsi="Times New Roman" w:cs="Times New Roman"/>
+          <w:sz w:val="24"/>
+          <w:szCs w:val="24"/>
+        </w:rPr>
+      </w:pPr>
+    </w:p>
+    <w:p>
+      <w:pPr>
+        <w:rPr>
+          <w:rFonts w:ascii="Times New Roman" w:hAnsi="Times New Roman" w:cs="Times New Roman"/>
+          <w:sz w:val="24"/>
+          <w:szCs w:val="24"/>
+        </w:rPr>
+      </w:pPr>
+    </w:p>
+    <w:p>
+      <w:pPr>
+        <w:rPr>
+          <w:rFonts w:ascii="Times New Roman" w:hAnsi="Times New Roman" w:cs="Times New Roman"/>
+          <w:sz w:val="24"/>
+          <w:szCs w:val="24"/>
+        </w:rPr>
+      </w:pPr>
+    </w:p>
+    <w:p>
+      <w:pPr>
+        <w:rPr>
+          <w:rFonts w:ascii="Times New Roman" w:hAnsi="Times New Roman" w:cs="Times New Roman"/>
+          <w:sz w:val="24"/>
+          <w:szCs w:val="24"/>
+        </w:rPr>
+      </w:pPr>
+    </w:p>
+    <w:p>
+      <w:pPr>
+        <w:rPr>
+          <w:rFonts w:ascii="Times New Roman" w:hAnsi="Times New Roman" w:cs="Times New Roman"/>
+          <w:sz w:val="24"/>
+          <w:szCs w:val="24"/>
+        </w:rPr>
+      </w:pPr>
+    </w:p>
+    <w:p>
+      <w:pPr>
+        <w:rPr>
+          <w:rFonts w:ascii="Times New Roman" w:hAnsi="Times New Roman" w:cs="Times New Roman"/>
+          <w:sz w:val="24"/>
+          <w:szCs w:val="24"/>
+        </w:rPr>
+      </w:pPr>
+    </w:p>
+    <w:p>
+      <w:pPr>
+        <w:rPr>
+          <w:rFonts w:ascii="Times New Roman" w:hAnsi="Times New Roman" w:cs="Times New Roman"/>
+          <w:sz w:val="24"/>
+          <w:szCs w:val="24"/>
+        </w:rPr>
+      </w:pPr>
+    </w:p>
+    <w:p>
+      <w:pPr>
+        <w:rPr>
+          <w:rFonts w:ascii="Times New Roman" w:hAnsi="Times New Roman" w:cs="Times New Roman"/>
+          <w:sz w:val="24"/>
+          <w:szCs w:val="24"/>
+        </w:rPr>
+      </w:pPr>
+    </w:p>
+    <w:p>
+      <w:pPr>
+        <w:rPr>
+          <w:rFonts w:ascii="Times New Roman" w:hAnsi="Times New Roman" w:cs="Times New Roman"/>
+          <w:sz w:val="24"/>
+          <w:szCs w:val="24"/>
+        </w:rPr>
+      </w:pPr>
+    </w:p>
+    <w:p>
+      <w:pPr>
+        <w:rPr>
+          <w:rFonts w:ascii="Times New Roman" w:hAnsi="Times New Roman" w:cs="Times New Roman"/>
+          <w:sz w:val="24"/>
+          <w:szCs w:val="24"/>
+        </w:rPr>
+      </w:pPr>
+    </w:p>
+    <w:p>
+      <w:pPr>
+        <w:rPr>
+          <w:rFonts w:ascii="Times New Roman" w:hAnsi="Times New Roman" w:cs="Times New Roman"/>
+          <w:sz w:val="24"/>
+          <w:szCs w:val="24"/>
+        </w:rPr>
+      </w:pPr>
+    </w:p>
+    <w:p>
+      <w:pPr>
+        <w:rPr>
+          <w:rFonts w:ascii="Times New Roman" w:hAnsi="Times New Roman" w:cs="Times New Roman"/>
+          <w:sz w:val="24"/>
+          <w:szCs w:val="24"/>
+        </w:rPr>
+      </w:pPr>
+    </w:p>
+    <w:p>
+      <w:pPr>
+        <w:rPr>
+          <w:rFonts w:ascii="Times New Roman" w:hAnsi="Times New Roman" w:cs="Times New Roman"/>
+          <w:sz w:val="24"/>
+          <w:szCs w:val="24"/>
+        </w:rPr>
+      </w:pPr>
+    </w:p>
+    <w:p>
+      <w:pPr>
+        <w:rPr>
+          <w:rFonts w:ascii="Times New Roman" w:hAnsi="Times New Roman" w:cs="Times New Roman"/>
+          <w:sz w:val="24"/>
+          <w:szCs w:val="24"/>
+        </w:rPr>
+      </w:pPr>
+    </w:p>
+    <w:p>
+      <w:pPr>
+        <w:rPr>
+          <w:rFonts w:ascii="Times New Roman" w:hAnsi="Times New Roman" w:cs="Times New Roman"/>
+          <w:sz w:val="24"/>
+          <w:szCs w:val="24"/>
+        </w:rPr>
+      </w:pPr>
+    </w:p>
+    <w:p>
+      <w:pPr>
+        <w:rPr>
+          <w:rFonts w:ascii="Times New Roman" w:hAnsi="Times New Roman" w:cs="Times New Roman"/>
+          <w:sz w:val="24"/>
+          <w:szCs w:val="24"/>
+        </w:rPr>
+      </w:pPr>
+    </w:p>
+    <w:p>
+      <w:pPr>
+        <w:rPr>
+          <w:rFonts w:ascii="Times New Roman" w:hAnsi="Times New Roman" w:cs="Times New Roman"/>
+          <w:sz w:val="24"/>
+          <w:szCs w:val="24"/>
+        </w:rPr>
+      </w:pPr>
+      <w:r>
+        <w:rPr>
+          <w:rFonts w:ascii="Times New Roman" w:hAnsi="Times New Roman" w:cs="Times New Roman"/>
+          <w:b/>
+          <w:bCs/>
+          <w:sz w:val="24"/>
+          <w:szCs w:val="24"/>
+          <w:u w:val="single"/>
+        </w:rPr>
         <w:lastRenderedPageBreak/>
         <w:t>Cited Literature</w:t>
       </w:r>
-      <w:bookmarkStart w:id="0" w:name="_GoBack"/>
-      <w:bookmarkEnd w:id="0"/>
     </w:p>
     <w:p>
       <w:pPr>
@@ -1122,8 +2334,41 @@
           <w:rFonts w:ascii="Times New Roman" w:hAnsi="Times New Roman" w:cs="Times New Roman"/>
           <w:sz w:val="24"/>
         </w:rPr>
-        <w:t xml:space="preserve">Brehm, G., Zeuss, D., &amp; Colwell, R. K. (2019). Moth body size increases with elevation along a complete tropical elevational gradient for two hyperdiverse clades. </w:t>
-      </w:r>
+        <w:t xml:space="preserve">Brehm, G., </w:t>
+      </w:r>
+      <w:proofErr w:type="spellStart"/>
+      <w:r>
+        <w:rPr>
+          <w:rFonts w:ascii="Times New Roman" w:hAnsi="Times New Roman" w:cs="Times New Roman"/>
+          <w:sz w:val="24"/>
+        </w:rPr>
+        <w:t>Zeuss</w:t>
+      </w:r>
+      <w:proofErr w:type="spellEnd"/>
+      <w:r>
+        <w:rPr>
+          <w:rFonts w:ascii="Times New Roman" w:hAnsi="Times New Roman" w:cs="Times New Roman"/>
+          <w:sz w:val="24"/>
+        </w:rPr>
+        <w:t xml:space="preserve">, D., &amp; Colwell, R. K. (2019). Moth body size increases with elevation along a complete tropical elevational gradient for two </w:t>
+      </w:r>
+      <w:proofErr w:type="spellStart"/>
+      <w:r>
+        <w:rPr>
+          <w:rFonts w:ascii="Times New Roman" w:hAnsi="Times New Roman" w:cs="Times New Roman"/>
+          <w:sz w:val="24"/>
+        </w:rPr>
+        <w:t>hyperdiverse</w:t>
+      </w:r>
+      <w:proofErr w:type="spellEnd"/>
+      <w:r>
+        <w:rPr>
+          <w:rFonts w:ascii="Times New Roman" w:hAnsi="Times New Roman" w:cs="Times New Roman"/>
+          <w:sz w:val="24"/>
+        </w:rPr>
+        <w:t xml:space="preserve"> clades. </w:t>
+      </w:r>
+      <w:proofErr w:type="spellStart"/>
       <w:r>
         <w:rPr>
           <w:rFonts w:ascii="Times New Roman" w:hAnsi="Times New Roman" w:cs="Times New Roman"/>
@@ -1133,6 +2378,7 @@
         </w:rPr>
         <w:t>Ecography</w:t>
       </w:r>
+      <w:proofErr w:type="spellEnd"/>
       <w:r>
         <w:rPr>
           <w:rFonts w:ascii="Times New Roman" w:hAnsi="Times New Roman" w:cs="Times New Roman"/>
@@ -1170,7 +2416,23 @@
           <w:rFonts w:ascii="Times New Roman" w:hAnsi="Times New Roman" w:cs="Times New Roman"/>
           <w:sz w:val="24"/>
         </w:rPr>
-        <w:t xml:space="preserve">Guevara, J., &amp; Avilés, L. (2007). Multiple Techniques Confirm Elevational Differences in Insect Size That May Influence Spider Sociality. </w:t>
+        <w:t xml:space="preserve">Guevara, J., &amp; </w:t>
+      </w:r>
+      <w:proofErr w:type="spellStart"/>
+      <w:r>
+        <w:rPr>
+          <w:rFonts w:ascii="Times New Roman" w:hAnsi="Times New Roman" w:cs="Times New Roman"/>
+          <w:sz w:val="24"/>
+        </w:rPr>
+        <w:t>Avilés</w:t>
+      </w:r>
+      <w:proofErr w:type="spellEnd"/>
+      <w:r>
+        <w:rPr>
+          <w:rFonts w:ascii="Times New Roman" w:hAnsi="Times New Roman" w:cs="Times New Roman"/>
+          <w:sz w:val="24"/>
+        </w:rPr>
+        <w:t xml:space="preserve">, L. (2007). Multiple Techniques Confirm Elevational Differences in Insect Size That May Influence Spider Sociality. </w:t>
       </w:r>
       <w:r>
         <w:rPr>
@@ -1271,6 +2533,7 @@
       </w:r>
     </w:p>
     <w:sectPr>
+      <w:headerReference w:type="default" r:id="rId9"/>
       <w:pgSz w:w="12240" w:h="15840"/>
       <w:pgMar w:top="1440" w:right="1440" w:bottom="1440" w:left="1440" w:header="720" w:footer="720" w:gutter="0"/>
       <w:cols w:space="720"/>
@@ -1328,6 +2591,183 @@
     </w:p>
   </w:footnote>
 </w:footnotes>
+</file>
+
+<file path=word/header1.xml><?xml version="1.0" encoding="utf-8"?>
+<w:hdr xmlns:wpc="http://schemas.microsoft.com/office/word/2010/wordprocessingCanvas" xmlns:cx="http://schemas.microsoft.com/office/drawing/2014/chartex" xmlns:cx1="http://schemas.microsoft.com/office/drawing/2015/9/8/chartex" xmlns:cx2="http://schemas.microsoft.com/office/drawing/2015/10/21/chartex" xmlns:cx3="http://schemas.microsoft.com/office/drawing/2016/5/9/chartex" xmlns:cx4="http://schemas.microsoft.com/office/drawing/2016/5/10/chartex" xmlns:cx5="http://schemas.microsoft.com/office/drawing/2016/5/11/chartex" xmlns:cx6="http://schemas.microsoft.com/office/drawing/2016/5/12/chartex" xmlns:cx7="http://schemas.microsoft.com/office/drawing/2016/5/13/chartex" xmlns:cx8="http://schemas.microsoft.com/office/drawing/2016/5/14/chartex" xmlns:mc="http://schemas.openxmlformats.org/markup-compatibility/2006" xmlns:aink="http://schemas.microsoft.com/office/drawing/2016/ink" xmlns:am3d="http://schemas.microsoft.com/office/drawing/2017/model3d" xmlns:o="urn:schemas-microsoft-com:office:office" xmlns:r="http://schemas.openxmlformats.org/officeDocument/2006/relationships" xmlns:m="http://schemas.openxmlformats.org/officeDocument/2006/math" xmlns:v="urn:schemas-microsoft-com:vml" xmlns:wp14="http://schemas.microsoft.com/office/word/2010/wordprocessingDrawing" xmlns:wp="http://schemas.openxmlformats.org/drawingml/2006/wordprocessingDrawing" xmlns:w10="urn:schemas-microsoft-com:office:word" xmlns:w="http://schemas.openxmlformats.org/wordprocessingml/2006/main" xmlns:w14="http://schemas.microsoft.com/office/word/2010/wordml" xmlns:w15="http://schemas.microsoft.com/office/word/2012/wordml" xmlns:w16cex="http://schemas.microsoft.com/office/word/2018/wordml/cex" xmlns:w16cid="http://schemas.microsoft.com/office/word/2016/wordml/cid" xmlns:w16="http://schemas.microsoft.com/office/word/2018/wordml" xmlns:w16se="http://schemas.microsoft.com/office/word/2015/wordml/symex" xmlns:wpg="http://schemas.microsoft.com/office/word/2010/wordprocessingGroup" xmlns:wpi="http://schemas.microsoft.com/office/word/2010/wordprocessingInk" xmlns:wne="http://schemas.microsoft.com/office/word/2006/wordml" xmlns:wps="http://schemas.microsoft.com/office/word/2010/wordprocessingShape" mc:Ignorable="w14 w15 w16se w16cid w16 w16cex wp14">
+  <w:p>
+    <w:pPr>
+      <w:pStyle w:val="Header"/>
+      <w:jc w:val="right"/>
+    </w:pPr>
+    <w:r>
+      <w:t xml:space="preserve">Dotson </w:t>
+    </w:r>
+    <w:sdt>
+      <w:sdtPr>
+        <w:id w:val="-376934536"/>
+        <w:docPartObj>
+          <w:docPartGallery w:val="Page Numbers (Top of Page)"/>
+          <w:docPartUnique/>
+        </w:docPartObj>
+      </w:sdtPr>
+      <w:sdtEndPr>
+        <w:rPr>
+          <w:noProof/>
+        </w:rPr>
+      </w:sdtEndPr>
+      <w:sdtContent>
+        <w:r>
+          <w:fldChar w:fldCharType="begin"/>
+        </w:r>
+        <w:r>
+          <w:instrText xml:space="preserve"> PAGE   \* MERGEFORMAT </w:instrText>
+        </w:r>
+        <w:r>
+          <w:fldChar w:fldCharType="separate"/>
+        </w:r>
+        <w:r>
+          <w:rPr>
+            <w:noProof/>
+          </w:rPr>
+          <w:t>2</w:t>
+        </w:r>
+        <w:r>
+          <w:rPr>
+            <w:noProof/>
+          </w:rPr>
+          <w:fldChar w:fldCharType="end"/>
+        </w:r>
+      </w:sdtContent>
+    </w:sdt>
+  </w:p>
+  <w:p>
+    <w:pPr>
+      <w:pStyle w:val="Header"/>
+    </w:pPr>
+  </w:p>
+</w:hdr>
+</file>
+
+<file path=word/numbering.xml><?xml version="1.0" encoding="utf-8"?>
+<w:numbering xmlns:wpc="http://schemas.microsoft.com/office/word/2010/wordprocessingCanvas" xmlns:cx="http://schemas.microsoft.com/office/drawing/2014/chartex" xmlns:cx1="http://schemas.microsoft.com/office/drawing/2015/9/8/chartex" xmlns:cx2="http://schemas.microsoft.com/office/drawing/2015/10/21/chartex" xmlns:cx3="http://schemas.microsoft.com/office/drawing/2016/5/9/chartex" xmlns:cx4="http://schemas.microsoft.com/office/drawing/2016/5/10/chartex" xmlns:cx5="http://schemas.microsoft.com/office/drawing/2016/5/11/chartex" xmlns:cx6="http://schemas.microsoft.com/office/drawing/2016/5/12/chartex" xmlns:cx7="http://schemas.microsoft.com/office/drawing/2016/5/13/chartex" xmlns:cx8="http://schemas.microsoft.com/office/drawing/2016/5/14/chartex" xmlns:mc="http://schemas.openxmlformats.org/markup-compatibility/2006" xmlns:aink="http://schemas.microsoft.com/office/drawing/2016/ink" xmlns:am3d="http://schemas.microsoft.com/office/drawing/2017/model3d" xmlns:o="urn:schemas-microsoft-com:office:office" xmlns:r="http://schemas.openxmlformats.org/officeDocument/2006/relationships" xmlns:m="http://schemas.openxmlformats.org/officeDocument/2006/math" xmlns:v="urn:schemas-microsoft-com:vml" xmlns:wp14="http://schemas.microsoft.com/office/word/2010/wordprocessingDrawing" xmlns:wp="http://schemas.openxmlformats.org/drawingml/2006/wordprocessingDrawing" xmlns:w10="urn:schemas-microsoft-com:office:word" xmlns:w="http://schemas.openxmlformats.org/wordprocessingml/2006/main" xmlns:w14="http://schemas.microsoft.com/office/word/2010/wordml" xmlns:w15="http://schemas.microsoft.com/office/word/2012/wordml" xmlns:w16cex="http://schemas.microsoft.com/office/word/2018/wordml/cex" xmlns:w16cid="http://schemas.microsoft.com/office/word/2016/wordml/cid" xmlns:w16="http://schemas.microsoft.com/office/word/2018/wordml" xmlns:w16se="http://schemas.microsoft.com/office/word/2015/wordml/symex" xmlns:wpg="http://schemas.microsoft.com/office/word/2010/wordprocessingGroup" xmlns:wpi="http://schemas.microsoft.com/office/word/2010/wordprocessingInk" xmlns:wne="http://schemas.microsoft.com/office/word/2006/wordml" xmlns:wps="http://schemas.microsoft.com/office/word/2010/wordprocessingShape" mc:Ignorable="w14 w15 w16se w16cid w16 w16cex wp14">
+  <w:abstractNum w:abstractNumId="0" w15:restartNumberingAfterBreak="0">
+    <w:nsid w:val="5BCA24AF"/>
+    <w:multiLevelType w:val="hybridMultilevel"/>
+    <w:tmpl w:val="238AD30A"/>
+    <w:lvl w:ilvl="0" w:tplc="04090001">
+      <w:start w:val="1"/>
+      <w:numFmt w:val="bullet"/>
+      <w:lvlText w:val=""/>
+      <w:lvlJc w:val="left"/>
+      <w:pPr>
+        <w:ind w:left="720" w:hanging="360"/>
+      </w:pPr>
+      <w:rPr>
+        <w:rFonts w:ascii="Symbol" w:hAnsi="Symbol" w:hint="default"/>
+      </w:rPr>
+    </w:lvl>
+    <w:lvl w:ilvl="1" w:tplc="04090003" w:tentative="1">
+      <w:start w:val="1"/>
+      <w:numFmt w:val="bullet"/>
+      <w:lvlText w:val="o"/>
+      <w:lvlJc w:val="left"/>
+      <w:pPr>
+        <w:ind w:left="1440" w:hanging="360"/>
+      </w:pPr>
+      <w:rPr>
+        <w:rFonts w:ascii="Courier New" w:hAnsi="Courier New" w:cs="Courier New" w:hint="default"/>
+      </w:rPr>
+    </w:lvl>
+    <w:lvl w:ilvl="2" w:tplc="04090005" w:tentative="1">
+      <w:start w:val="1"/>
+      <w:numFmt w:val="bullet"/>
+      <w:lvlText w:val=""/>
+      <w:lvlJc w:val="left"/>
+      <w:pPr>
+        <w:ind w:left="2160" w:hanging="360"/>
+      </w:pPr>
+      <w:rPr>
+        <w:rFonts w:ascii="Wingdings" w:hAnsi="Wingdings" w:hint="default"/>
+      </w:rPr>
+    </w:lvl>
+    <w:lvl w:ilvl="3" w:tplc="04090001" w:tentative="1">
+      <w:start w:val="1"/>
+      <w:numFmt w:val="bullet"/>
+      <w:lvlText w:val=""/>
+      <w:lvlJc w:val="left"/>
+      <w:pPr>
+        <w:ind w:left="2880" w:hanging="360"/>
+      </w:pPr>
+      <w:rPr>
+        <w:rFonts w:ascii="Symbol" w:hAnsi="Symbol" w:hint="default"/>
+      </w:rPr>
+    </w:lvl>
+    <w:lvl w:ilvl="4" w:tplc="04090003" w:tentative="1">
+      <w:start w:val="1"/>
+      <w:numFmt w:val="bullet"/>
+      <w:lvlText w:val="o"/>
+      <w:lvlJc w:val="left"/>
+      <w:pPr>
+        <w:ind w:left="3600" w:hanging="360"/>
+      </w:pPr>
+      <w:rPr>
+        <w:rFonts w:ascii="Courier New" w:hAnsi="Courier New" w:cs="Courier New" w:hint="default"/>
+      </w:rPr>
+    </w:lvl>
+    <w:lvl w:ilvl="5" w:tplc="04090005" w:tentative="1">
+      <w:start w:val="1"/>
+      <w:numFmt w:val="bullet"/>
+      <w:lvlText w:val=""/>
+      <w:lvlJc w:val="left"/>
+      <w:pPr>
+        <w:ind w:left="4320" w:hanging="360"/>
+      </w:pPr>
+      <w:rPr>
+        <w:rFonts w:ascii="Wingdings" w:hAnsi="Wingdings" w:hint="default"/>
+      </w:rPr>
+    </w:lvl>
+    <w:lvl w:ilvl="6" w:tplc="04090001" w:tentative="1">
+      <w:start w:val="1"/>
+      <w:numFmt w:val="bullet"/>
+      <w:lvlText w:val=""/>
+      <w:lvlJc w:val="left"/>
+      <w:pPr>
+        <w:ind w:left="5040" w:hanging="360"/>
+      </w:pPr>
+      <w:rPr>
+        <w:rFonts w:ascii="Symbol" w:hAnsi="Symbol" w:hint="default"/>
+      </w:rPr>
+    </w:lvl>
+    <w:lvl w:ilvl="7" w:tplc="04090003" w:tentative="1">
+      <w:start w:val="1"/>
+      <w:numFmt w:val="bullet"/>
+      <w:lvlText w:val="o"/>
+      <w:lvlJc w:val="left"/>
+      <w:pPr>
+        <w:ind w:left="5760" w:hanging="360"/>
+      </w:pPr>
+      <w:rPr>
+        <w:rFonts w:ascii="Courier New" w:hAnsi="Courier New" w:cs="Courier New" w:hint="default"/>
+      </w:rPr>
+    </w:lvl>
+    <w:lvl w:ilvl="8" w:tplc="04090005" w:tentative="1">
+      <w:start w:val="1"/>
+      <w:numFmt w:val="bullet"/>
+      <w:lvlText w:val=""/>
+      <w:lvlJc w:val="left"/>
+      <w:pPr>
+        <w:ind w:left="6480" w:hanging="360"/>
+      </w:pPr>
+      <w:rPr>
+        <w:rFonts w:ascii="Wingdings" w:hAnsi="Wingdings" w:hint="default"/>
+      </w:rPr>
+    </w:lvl>
+  </w:abstractNum>
+  <w:num w:numId="1">
+    <w:abstractNumId w:val="0"/>
+  </w:num>
+</w:numbering>
 </file>
 
 <file path=word/styles.xml><?xml version="1.0" encoding="utf-8"?>
@@ -1453,6 +2893,7 @@
     <w:lsdException w:name="HTML Sample" w:semiHidden="1" w:unhideWhenUsed="1"/>
     <w:lsdException w:name="HTML Typewriter" w:semiHidden="1" w:unhideWhenUsed="1"/>
     <w:lsdException w:name="HTML Variable" w:semiHidden="1" w:unhideWhenUsed="1"/>
+    <w:lsdException w:name="Normal Table" w:semiHidden="1" w:unhideWhenUsed="1"/>
     <w:lsdException w:name="annotation subject" w:semiHidden="1" w:unhideWhenUsed="1"/>
     <w:lsdException w:name="No List" w:semiHidden="1" w:unhideWhenUsed="1"/>
     <w:lsdException w:name="Outline List 1" w:semiHidden="1" w:unhideWhenUsed="1"/>
@@ -1499,8 +2940,10 @@
     <w:lsdException w:name="Table Subtle 2" w:semiHidden="1" w:unhideWhenUsed="1"/>
     <w:lsdException w:name="Table Web 1" w:semiHidden="1" w:unhideWhenUsed="1"/>
     <w:lsdException w:name="Table Web 2" w:semiHidden="1" w:unhideWhenUsed="1"/>
+    <w:lsdException w:name="Table Web 3" w:semiHidden="1" w:unhideWhenUsed="1"/>
     <w:lsdException w:name="Balloon Text" w:semiHidden="1" w:unhideWhenUsed="1"/>
     <w:lsdException w:name="Table Grid" w:uiPriority="39"/>
+    <w:lsdException w:name="Table Theme" w:semiHidden="1" w:unhideWhenUsed="1"/>
     <w:lsdException w:name="Placeholder Text" w:semiHidden="1"/>
     <w:lsdException w:name="No Spacing" w:uiPriority="1" w:qFormat="1"/>
     <w:lsdException w:name="Light Shading" w:uiPriority="60"/>

</xml_diff>